<commit_message>
working on intro - kind of a mess lol
</commit_message>
<xml_diff>
--- a/intro.docx
+++ b/intro.docx
@@ -1,6 +1,6 @@
 
 <file path=word/document.xml><?xml version="1.0" encoding="utf-8"?>
-<w:document xmlns:wpc="http://schemas.microsoft.com/office/word/2010/wordprocessingCanvas" xmlns:mo="http://schemas.microsoft.com/office/mac/office/2008/main" xmlns:mc="http://schemas.openxmlformats.org/markup-compatibility/2006" xmlns:mv="urn:schemas-microsoft-com:mac:vml" xmlns:o="urn:schemas-microsoft-com:office:office" xmlns:r="http://schemas.openxmlformats.org/officeDocument/2006/relationships" xmlns:m="http://schemas.openxmlformats.org/officeDocument/2006/math" xmlns:v="urn:schemas-microsoft-com:vml" xmlns:wp14="http://schemas.microsoft.com/office/word/2010/wordprocessingDrawing" xmlns:wp="http://schemas.openxmlformats.org/drawingml/2006/wordprocessingDrawing" xmlns:w10="urn:schemas-microsoft-com:office:word" xmlns:w="http://schemas.openxmlformats.org/wordprocessingml/2006/main" xmlns:w14="http://schemas.microsoft.com/office/word/2010/wordml" xmlns:w15="http://schemas.microsoft.com/office/word/2012/wordml" xmlns:wpg="http://schemas.microsoft.com/office/word/2010/wordprocessingGroup" xmlns:wpi="http://schemas.microsoft.com/office/word/2010/wordprocessingInk" xmlns:wne="http://schemas.microsoft.com/office/word/2006/wordml" xmlns:wps="http://schemas.microsoft.com/office/word/2010/wordprocessingShape" mc:Ignorable="w14 w15 wp14">
+<w:document xmlns:wpc="http://schemas.microsoft.com/office/word/2010/wordprocessingCanvas" xmlns:cx="http://schemas.microsoft.com/office/drawing/2014/chartex" xmlns:cx1="http://schemas.microsoft.com/office/drawing/2015/9/8/chartex" xmlns:cx2="http://schemas.microsoft.com/office/drawing/2015/10/21/chartex" xmlns:cx3="http://schemas.microsoft.com/office/drawing/2016/5/9/chartex" xmlns:cx4="http://schemas.microsoft.com/office/drawing/2016/5/10/chartex" xmlns:cx5="http://schemas.microsoft.com/office/drawing/2016/5/11/chartex" xmlns:cx6="http://schemas.microsoft.com/office/drawing/2016/5/12/chartex" xmlns:cx7="http://schemas.microsoft.com/office/drawing/2016/5/13/chartex" xmlns:cx8="http://schemas.microsoft.com/office/drawing/2016/5/14/chartex" xmlns:mc="http://schemas.openxmlformats.org/markup-compatibility/2006" xmlns:aink="http://schemas.microsoft.com/office/drawing/2016/ink" xmlns:am3d="http://schemas.microsoft.com/office/drawing/2017/model3d" xmlns:o="urn:schemas-microsoft-com:office:office" xmlns:oel="http://schemas.microsoft.com/office/2019/extlst" xmlns:r="http://schemas.openxmlformats.org/officeDocument/2006/relationships" xmlns:m="http://schemas.openxmlformats.org/officeDocument/2006/math" xmlns:v="urn:schemas-microsoft-com:vml" xmlns:wp14="http://schemas.microsoft.com/office/word/2010/wordprocessingDrawing" xmlns:wp="http://schemas.openxmlformats.org/drawingml/2006/wordprocessingDrawing" xmlns:w10="urn:schemas-microsoft-com:office:word" xmlns:w="http://schemas.openxmlformats.org/wordprocessingml/2006/main" xmlns:w14="http://schemas.microsoft.com/office/word/2010/wordml" xmlns:w15="http://schemas.microsoft.com/office/word/2012/wordml" xmlns:w16cex="http://schemas.microsoft.com/office/word/2018/wordml/cex" xmlns:w16cid="http://schemas.microsoft.com/office/word/2016/wordml/cid" xmlns:w16="http://schemas.microsoft.com/office/word/2018/wordml" xmlns:w16du="http://schemas.microsoft.com/office/word/2023/wordml/word16du" xmlns:w16sdtdh="http://schemas.microsoft.com/office/word/2020/wordml/sdtdatahash" xmlns:w16se="http://schemas.microsoft.com/office/word/2015/wordml/symex" xmlns:wpg="http://schemas.microsoft.com/office/word/2010/wordprocessingGroup" xmlns:wpi="http://schemas.microsoft.com/office/word/2010/wordprocessingInk" xmlns:wne="http://schemas.microsoft.com/office/word/2006/wordml" xmlns:wps="http://schemas.microsoft.com/office/word/2010/wordprocessingShape" mc:Ignorable="w14 w15 w16se w16cid w16 w16cex w16sdtdh w16du wp14">
   <w:body>
     <w:p>
       <w:pPr>
@@ -259,7 +259,6 @@
         </w:rPr>
         <w:t xml:space="preserve">In </w:t>
       </w:r>
-      <w:proofErr w:type="gramStart"/>
       <w:r>
         <w:rPr>
           <w:rFonts w:ascii="Times New Roman" w:hAnsi="Times New Roman" w:cs="Times New Roman"/>
@@ -267,17 +266,7 @@
           <w:sz w:val="24"/>
           <w:szCs w:val="24"/>
         </w:rPr>
-        <w:t>The</w:t>
-      </w:r>
-      <w:proofErr w:type="gramEnd"/>
-      <w:r>
-        <w:rPr>
-          <w:rFonts w:ascii="Times New Roman" w:hAnsi="Times New Roman" w:cs="Times New Roman"/>
-          <w:i/>
-          <w:sz w:val="24"/>
-          <w:szCs w:val="24"/>
-        </w:rPr>
-        <w:t xml:space="preserve"> Denial of Death </w:t>
+        <w:t xml:space="preserve">The Denial of Death </w:t>
       </w:r>
       <w:r>
         <w:rPr>
@@ -357,25 +346,7 @@
           <w:sz w:val="24"/>
           <w:szCs w:val="24"/>
         </w:rPr>
-        <w:t xml:space="preserve"> Robert Jay </w:t>
-      </w:r>
-      <w:proofErr w:type="spellStart"/>
-      <w:r>
-        <w:rPr>
-          <w:rFonts w:ascii="Times New Roman" w:hAnsi="Times New Roman" w:cs="Times New Roman"/>
-          <w:sz w:val="24"/>
-          <w:szCs w:val="24"/>
-        </w:rPr>
-        <w:t>Lifton</w:t>
-      </w:r>
-      <w:proofErr w:type="spellEnd"/>
-      <w:r>
-        <w:rPr>
-          <w:rFonts w:ascii="Times New Roman" w:hAnsi="Times New Roman" w:cs="Times New Roman"/>
-          <w:sz w:val="24"/>
-          <w:szCs w:val="24"/>
-        </w:rPr>
-        <w:t xml:space="preserve">, a mentee of Erikson, described the awareness of death as being ever present and motivating us </w:t>
+        <w:t xml:space="preserve"> Robert Jay Lifton, a mentee of Erikson, described the awareness of death as being ever present and motivating us </w:t>
       </w:r>
       <w:r>
         <w:rPr>
@@ -391,7 +362,175 @@
           <w:sz w:val="24"/>
           <w:szCs w:val="24"/>
         </w:rPr>
-        <w:t xml:space="preserve">thereby allowing ourselves to imagine us as symbolically </w:t>
+        <w:t xml:space="preserve">thereby allowing ourselves to imagine us as symbolically immortalized. </w:t>
+      </w:r>
+      <w:r>
+        <w:rPr>
+          <w:rFonts w:ascii="Times New Roman" w:hAnsi="Times New Roman" w:cs="Times New Roman"/>
+          <w:sz w:val="24"/>
+          <w:szCs w:val="24"/>
+        </w:rPr>
+        <w:t xml:space="preserve">Existential psychiatrist, Irvin Yalom notes that many </w:t>
+      </w:r>
+      <w:r>
+        <w:rPr>
+          <w:rFonts w:ascii="Times New Roman" w:hAnsi="Times New Roman" w:cs="Times New Roman"/>
+          <w:sz w:val="24"/>
+          <w:szCs w:val="24"/>
+        </w:rPr>
+        <w:t xml:space="preserve">of </w:t>
+      </w:r>
+      <w:r>
+        <w:rPr>
+          <w:rFonts w:ascii="Times New Roman" w:hAnsi="Times New Roman" w:cs="Times New Roman"/>
+          <w:sz w:val="24"/>
+          <w:szCs w:val="24"/>
+        </w:rPr>
+        <w:t xml:space="preserve">his </w:t>
+      </w:r>
+      <w:r>
+        <w:rPr>
+          <w:rFonts w:ascii="Times New Roman" w:hAnsi="Times New Roman" w:cs="Times New Roman"/>
+          <w:sz w:val="24"/>
+          <w:szCs w:val="24"/>
+        </w:rPr>
+        <w:t xml:space="preserve">clients </w:t>
+      </w:r>
+      <w:r>
+        <w:rPr>
+          <w:rFonts w:ascii="Times New Roman" w:hAnsi="Times New Roman" w:cs="Times New Roman"/>
+          <w:sz w:val="24"/>
+          <w:szCs w:val="24"/>
+        </w:rPr>
+        <w:t xml:space="preserve">experiencing anxiety about their death </w:t>
+      </w:r>
+      <w:r>
+        <w:rPr>
+          <w:rFonts w:ascii="Times New Roman" w:hAnsi="Times New Roman" w:cs="Times New Roman"/>
+          <w:sz w:val="24"/>
+          <w:szCs w:val="24"/>
+        </w:rPr>
+        <w:t>take comfort in “rippling”</w:t>
+      </w:r>
+      <w:r>
+        <w:rPr>
+          <w:rFonts w:ascii="Times New Roman" w:hAnsi="Times New Roman" w:cs="Times New Roman"/>
+          <w:sz w:val="24"/>
+          <w:szCs w:val="24"/>
+        </w:rPr>
+        <w:t>,</w:t>
+      </w:r>
+      <w:r>
+        <w:rPr>
+          <w:rFonts w:ascii="Times New Roman" w:hAnsi="Times New Roman" w:cs="Times New Roman"/>
+          <w:sz w:val="24"/>
+          <w:szCs w:val="24"/>
+        </w:rPr>
+        <w:t xml:space="preserve"> the idea that one’s lasting effects on the world will ripple out and influence the world after they have died. </w:t>
+      </w:r>
+      <w:r>
+        <w:rPr>
+          <w:rFonts w:ascii="Times New Roman" w:hAnsi="Times New Roman" w:cs="Times New Roman"/>
+          <w:sz w:val="24"/>
+          <w:szCs w:val="24"/>
+        </w:rPr>
+        <w:t xml:space="preserve">Although </w:t>
+      </w:r>
+      <w:r>
+        <w:rPr>
+          <w:rFonts w:ascii="Times New Roman" w:hAnsi="Times New Roman" w:cs="Times New Roman"/>
+          <w:sz w:val="24"/>
+          <w:szCs w:val="24"/>
+        </w:rPr>
+        <w:t xml:space="preserve">these thinkers </w:t>
+      </w:r>
+      <w:r>
+        <w:rPr>
+          <w:rFonts w:ascii="Times New Roman" w:hAnsi="Times New Roman" w:cs="Times New Roman"/>
+          <w:sz w:val="24"/>
+          <w:szCs w:val="24"/>
+        </w:rPr>
+        <w:t xml:space="preserve">use different terminology, </w:t>
+      </w:r>
+      <w:r>
+        <w:rPr>
+          <w:rFonts w:ascii="Times New Roman" w:hAnsi="Times New Roman" w:cs="Times New Roman"/>
+          <w:sz w:val="24"/>
+          <w:szCs w:val="24"/>
+        </w:rPr>
+        <w:t xml:space="preserve">there </w:t>
+      </w:r>
+      <w:r>
+        <w:rPr>
+          <w:rFonts w:ascii="Times New Roman" w:hAnsi="Times New Roman" w:cs="Times New Roman"/>
+          <w:sz w:val="24"/>
+          <w:szCs w:val="24"/>
+        </w:rPr>
+        <w:t>are</w:t>
+      </w:r>
+      <w:r>
+        <w:rPr>
+          <w:rFonts w:ascii="Times New Roman" w:hAnsi="Times New Roman" w:cs="Times New Roman"/>
+          <w:sz w:val="24"/>
+          <w:szCs w:val="24"/>
+        </w:rPr>
+        <w:t xml:space="preserve"> </w:t>
+      </w:r>
+      <w:r>
+        <w:rPr>
+          <w:rFonts w:ascii="Times New Roman" w:hAnsi="Times New Roman" w:cs="Times New Roman"/>
+          <w:sz w:val="24"/>
+          <w:szCs w:val="24"/>
+        </w:rPr>
+        <w:t>common theme</w:t>
+      </w:r>
+      <w:r>
+        <w:rPr>
+          <w:rFonts w:ascii="Times New Roman" w:hAnsi="Times New Roman" w:cs="Times New Roman"/>
+          <w:sz w:val="24"/>
+          <w:szCs w:val="24"/>
+        </w:rPr>
+        <w:t>s</w:t>
+      </w:r>
+      <w:r>
+        <w:rPr>
+          <w:rFonts w:ascii="Times New Roman" w:hAnsi="Times New Roman" w:cs="Times New Roman"/>
+          <w:sz w:val="24"/>
+          <w:szCs w:val="24"/>
+        </w:rPr>
+        <w:t xml:space="preserve"> </w:t>
+      </w:r>
+      <w:r>
+        <w:rPr>
+          <w:rFonts w:ascii="Times New Roman" w:hAnsi="Times New Roman" w:cs="Times New Roman"/>
+          <w:sz w:val="24"/>
+          <w:szCs w:val="24"/>
+        </w:rPr>
+        <w:t>among</w:t>
+      </w:r>
+      <w:r>
+        <w:rPr>
+          <w:rFonts w:ascii="Times New Roman" w:hAnsi="Times New Roman" w:cs="Times New Roman"/>
+          <w:sz w:val="24"/>
+          <w:szCs w:val="24"/>
+        </w:rPr>
+        <w:t xml:space="preserve"> </w:t>
+      </w:r>
+      <w:r>
+        <w:rPr>
+          <w:rFonts w:ascii="Times New Roman" w:hAnsi="Times New Roman" w:cs="Times New Roman"/>
+          <w:sz w:val="24"/>
+          <w:szCs w:val="24"/>
+        </w:rPr>
+        <w:t>their ideas</w:t>
+      </w:r>
+      <w:r>
+        <w:rPr>
+          <w:rFonts w:ascii="Times New Roman" w:hAnsi="Times New Roman" w:cs="Times New Roman"/>
+          <w:sz w:val="24"/>
+          <w:szCs w:val="24"/>
+        </w:rPr>
+        <w:t xml:space="preserve">: </w:t>
       </w:r>
       <w:commentRangeStart w:id="1"/>
       <w:r>
@@ -400,7 +539,335 @@
           <w:sz w:val="24"/>
           <w:szCs w:val="24"/>
         </w:rPr>
-        <w:t>immortalized</w:t>
+        <w:t>O</w:t>
+      </w:r>
+      <w:r>
+        <w:rPr>
+          <w:rFonts w:ascii="Times New Roman" w:hAnsi="Times New Roman" w:cs="Times New Roman"/>
+          <w:sz w:val="24"/>
+          <w:szCs w:val="24"/>
+        </w:rPr>
+        <w:t>ur physical death is an inevitability</w:t>
+      </w:r>
+      <w:r>
+        <w:rPr>
+          <w:rFonts w:ascii="Times New Roman" w:hAnsi="Times New Roman" w:cs="Times New Roman"/>
+          <w:sz w:val="24"/>
+          <w:szCs w:val="24"/>
+        </w:rPr>
+        <w:t>,</w:t>
+      </w:r>
+      <w:r>
+        <w:rPr>
+          <w:rFonts w:ascii="Times New Roman" w:hAnsi="Times New Roman" w:cs="Times New Roman"/>
+          <w:sz w:val="24"/>
+          <w:szCs w:val="24"/>
+        </w:rPr>
+        <w:t xml:space="preserve"> </w:t>
+      </w:r>
+      <w:r>
+        <w:rPr>
+          <w:rFonts w:ascii="Times New Roman" w:hAnsi="Times New Roman" w:cs="Times New Roman"/>
+          <w:sz w:val="24"/>
+          <w:szCs w:val="24"/>
+        </w:rPr>
+        <w:t>and we often find</w:t>
+      </w:r>
+      <w:r>
+        <w:rPr>
+          <w:rFonts w:ascii="Times New Roman" w:hAnsi="Times New Roman" w:cs="Times New Roman"/>
+          <w:sz w:val="24"/>
+          <w:szCs w:val="24"/>
+        </w:rPr>
+        <w:t xml:space="preserve"> our awareness of its inevitability </w:t>
+      </w:r>
+      <w:r>
+        <w:rPr>
+          <w:rFonts w:ascii="Times New Roman" w:hAnsi="Times New Roman" w:cs="Times New Roman"/>
+          <w:sz w:val="24"/>
+          <w:szCs w:val="24"/>
+        </w:rPr>
+        <w:t>to be</w:t>
+      </w:r>
+      <w:r>
+        <w:rPr>
+          <w:rFonts w:ascii="Times New Roman" w:hAnsi="Times New Roman" w:cs="Times New Roman"/>
+          <w:sz w:val="24"/>
+          <w:szCs w:val="24"/>
+        </w:rPr>
+        <w:t xml:space="preserve"> aversive (</w:t>
+      </w:r>
+      <w:r>
+        <w:rPr>
+          <w:rFonts w:ascii="Times New Roman" w:hAnsi="Times New Roman" w:cs="Times New Roman"/>
+          <w:sz w:val="24"/>
+          <w:szCs w:val="24"/>
+        </w:rPr>
+        <w:t xml:space="preserve">causing </w:t>
+      </w:r>
+      <w:r>
+        <w:rPr>
+          <w:rFonts w:ascii="Times New Roman" w:hAnsi="Times New Roman" w:cs="Times New Roman"/>
+          <w:sz w:val="24"/>
+          <w:szCs w:val="24"/>
+        </w:rPr>
+        <w:t>angst, death-anxiety,</w:t>
+      </w:r>
+      <w:r>
+        <w:rPr>
+          <w:rFonts w:ascii="Times New Roman" w:hAnsi="Times New Roman" w:cs="Times New Roman"/>
+          <w:sz w:val="24"/>
+          <w:szCs w:val="24"/>
+        </w:rPr>
+        <w:t xml:space="preserve"> despair, </w:t>
+      </w:r>
+      <w:r>
+        <w:rPr>
+          <w:rFonts w:ascii="Times New Roman" w:hAnsi="Times New Roman" w:cs="Times New Roman"/>
+          <w:sz w:val="24"/>
+          <w:szCs w:val="24"/>
+        </w:rPr>
+        <w:t xml:space="preserve">being-towards-death, </w:t>
+      </w:r>
+      <w:r>
+        <w:rPr>
+          <w:rFonts w:ascii="Times New Roman" w:hAnsi="Times New Roman" w:cs="Times New Roman"/>
+          <w:sz w:val="24"/>
+          <w:szCs w:val="24"/>
+        </w:rPr>
+        <w:t xml:space="preserve">terror, </w:t>
+      </w:r>
+      <w:r>
+        <w:rPr>
+          <w:rFonts w:ascii="Times New Roman" w:hAnsi="Times New Roman" w:cs="Times New Roman"/>
+          <w:sz w:val="24"/>
+          <w:szCs w:val="24"/>
+        </w:rPr>
+        <w:t>etc.)</w:t>
+      </w:r>
+      <w:r>
+        <w:rPr>
+          <w:rFonts w:ascii="Times New Roman" w:hAnsi="Times New Roman" w:cs="Times New Roman"/>
+          <w:sz w:val="24"/>
+          <w:szCs w:val="24"/>
+        </w:rPr>
+        <w:t>. However,</w:t>
+      </w:r>
+      <w:r>
+        <w:rPr>
+          <w:rFonts w:ascii="Times New Roman" w:hAnsi="Times New Roman" w:cs="Times New Roman"/>
+          <w:sz w:val="24"/>
+          <w:szCs w:val="24"/>
+        </w:rPr>
+        <w:t xml:space="preserve"> </w:t>
+      </w:r>
+      <w:r>
+        <w:rPr>
+          <w:rFonts w:ascii="Times New Roman" w:hAnsi="Times New Roman" w:cs="Times New Roman"/>
+          <w:sz w:val="24"/>
+          <w:szCs w:val="24"/>
+        </w:rPr>
+        <w:t>we take comfort in</w:t>
+      </w:r>
+      <w:r>
+        <w:rPr>
+          <w:rFonts w:ascii="Times New Roman" w:hAnsi="Times New Roman" w:cs="Times New Roman"/>
+          <w:sz w:val="24"/>
+          <w:szCs w:val="24"/>
+        </w:rPr>
+        <w:t xml:space="preserve"> the idea that</w:t>
+      </w:r>
+      <w:r>
+        <w:rPr>
+          <w:rFonts w:ascii="Times New Roman" w:hAnsi="Times New Roman" w:cs="Times New Roman"/>
+          <w:sz w:val="24"/>
+          <w:szCs w:val="24"/>
+        </w:rPr>
+        <w:t xml:space="preserve"> </w:t>
+      </w:r>
+      <w:r>
+        <w:rPr>
+          <w:rFonts w:ascii="Times New Roman" w:hAnsi="Times New Roman" w:cs="Times New Roman"/>
+          <w:sz w:val="24"/>
+          <w:szCs w:val="24"/>
+        </w:rPr>
+        <w:t>other</w:t>
+      </w:r>
+      <w:r>
+        <w:rPr>
+          <w:rFonts w:ascii="Times New Roman" w:hAnsi="Times New Roman" w:cs="Times New Roman"/>
+          <w:sz w:val="24"/>
+          <w:szCs w:val="24"/>
+        </w:rPr>
+        <w:t>, non-physical</w:t>
+      </w:r>
+      <w:r>
+        <w:rPr>
+          <w:rFonts w:ascii="Times New Roman" w:hAnsi="Times New Roman" w:cs="Times New Roman"/>
+          <w:sz w:val="24"/>
+          <w:szCs w:val="24"/>
+        </w:rPr>
+        <w:t xml:space="preserve"> parts of us </w:t>
+      </w:r>
+      <w:r>
+        <w:rPr>
+          <w:rFonts w:ascii="Times New Roman" w:hAnsi="Times New Roman" w:cs="Times New Roman"/>
+          <w:sz w:val="24"/>
+          <w:szCs w:val="24"/>
+        </w:rPr>
+        <w:t>continue to exist indefinitely</w:t>
+      </w:r>
+      <w:r>
+        <w:rPr>
+          <w:rFonts w:ascii="Times New Roman" w:hAnsi="Times New Roman" w:cs="Times New Roman"/>
+          <w:sz w:val="24"/>
+          <w:szCs w:val="24"/>
+        </w:rPr>
+        <w:t xml:space="preserve"> after </w:t>
+      </w:r>
+      <w:r>
+        <w:rPr>
+          <w:rFonts w:ascii="Times New Roman" w:hAnsi="Times New Roman" w:cs="Times New Roman"/>
+          <w:sz w:val="24"/>
+          <w:szCs w:val="24"/>
+        </w:rPr>
+        <w:t xml:space="preserve">our biological </w:t>
+      </w:r>
+      <w:r>
+        <w:rPr>
+          <w:rFonts w:ascii="Times New Roman" w:hAnsi="Times New Roman" w:cs="Times New Roman"/>
+          <w:sz w:val="24"/>
+          <w:szCs w:val="24"/>
+        </w:rPr>
+        <w:t>death</w:t>
+      </w:r>
+      <w:r>
+        <w:rPr>
+          <w:rFonts w:ascii="Times New Roman" w:hAnsi="Times New Roman" w:cs="Times New Roman"/>
+          <w:sz w:val="24"/>
+          <w:szCs w:val="24"/>
+        </w:rPr>
+        <w:t xml:space="preserve"> (</w:t>
+      </w:r>
+      <w:r>
+        <w:rPr>
+          <w:rFonts w:ascii="Times New Roman" w:hAnsi="Times New Roman" w:cs="Times New Roman"/>
+          <w:sz w:val="24"/>
+          <w:szCs w:val="24"/>
+        </w:rPr>
+        <w:t xml:space="preserve">heroic archetype, </w:t>
+      </w:r>
+      <w:r>
+        <w:rPr>
+          <w:rFonts w:ascii="Times New Roman" w:hAnsi="Times New Roman" w:cs="Times New Roman"/>
+          <w:sz w:val="24"/>
+          <w:szCs w:val="24"/>
+        </w:rPr>
+        <w:t>symbolic</w:t>
+      </w:r>
+      <w:r>
+        <w:rPr>
+          <w:rFonts w:ascii="Times New Roman" w:hAnsi="Times New Roman" w:cs="Times New Roman"/>
+          <w:sz w:val="24"/>
+          <w:szCs w:val="24"/>
+        </w:rPr>
+        <w:t xml:space="preserve"> self</w:t>
+      </w:r>
+      <w:r>
+        <w:rPr>
+          <w:rFonts w:ascii="Times New Roman" w:hAnsi="Times New Roman" w:cs="Times New Roman"/>
+          <w:sz w:val="24"/>
+          <w:szCs w:val="24"/>
+        </w:rPr>
+        <w:t>)</w:t>
+      </w:r>
+      <w:r>
+        <w:rPr>
+          <w:rFonts w:ascii="Times New Roman" w:hAnsi="Times New Roman" w:cs="Times New Roman"/>
+          <w:sz w:val="24"/>
+          <w:szCs w:val="24"/>
+        </w:rPr>
+        <w:t xml:space="preserve">, and we can </w:t>
+      </w:r>
+      <w:r>
+        <w:rPr>
+          <w:rFonts w:ascii="Times New Roman" w:hAnsi="Times New Roman" w:cs="Times New Roman"/>
+          <w:sz w:val="24"/>
+          <w:szCs w:val="24"/>
+        </w:rPr>
+        <w:t>act to promote these non-physical parts (</w:t>
+      </w:r>
+      <w:r>
+        <w:rPr>
+          <w:rFonts w:ascii="Times New Roman" w:hAnsi="Times New Roman" w:cs="Times New Roman"/>
+          <w:sz w:val="24"/>
+          <w:szCs w:val="24"/>
+        </w:rPr>
+        <w:t xml:space="preserve">search for meaning, </w:t>
+      </w:r>
+      <w:r>
+        <w:rPr>
+          <w:rFonts w:ascii="Times New Roman" w:hAnsi="Times New Roman" w:cs="Times New Roman"/>
+          <w:sz w:val="24"/>
+          <w:szCs w:val="24"/>
+        </w:rPr>
+        <w:t xml:space="preserve">immortality project, </w:t>
+      </w:r>
+      <w:r>
+        <w:rPr>
+          <w:rFonts w:ascii="Times New Roman" w:hAnsi="Times New Roman" w:cs="Times New Roman"/>
+          <w:sz w:val="24"/>
+          <w:szCs w:val="24"/>
+        </w:rPr>
+        <w:t xml:space="preserve">care, </w:t>
+      </w:r>
+      <w:r>
+        <w:rPr>
+          <w:rFonts w:ascii="Times New Roman" w:hAnsi="Times New Roman" w:cs="Times New Roman"/>
+          <w:sz w:val="24"/>
+          <w:szCs w:val="24"/>
+        </w:rPr>
+        <w:t>generativity</w:t>
+      </w:r>
+      <w:r>
+        <w:rPr>
+          <w:rFonts w:ascii="Times New Roman" w:hAnsi="Times New Roman" w:cs="Times New Roman"/>
+          <w:sz w:val="24"/>
+          <w:szCs w:val="24"/>
+        </w:rPr>
+        <w:t>, rippling</w:t>
+      </w:r>
+      <w:r>
+        <w:rPr>
+          <w:rFonts w:ascii="Times New Roman" w:hAnsi="Times New Roman" w:cs="Times New Roman"/>
+          <w:sz w:val="24"/>
+          <w:szCs w:val="24"/>
+        </w:rPr>
+        <w:t>)</w:t>
+      </w:r>
+      <w:r>
+        <w:rPr>
+          <w:rFonts w:ascii="Times New Roman" w:hAnsi="Times New Roman" w:cs="Times New Roman"/>
+          <w:sz w:val="24"/>
+          <w:szCs w:val="24"/>
+        </w:rPr>
+        <w:t>.</w:t>
+      </w:r>
+      <w:r>
+        <w:rPr>
+          <w:rFonts w:ascii="Times New Roman" w:hAnsi="Times New Roman" w:cs="Times New Roman"/>
+          <w:sz w:val="24"/>
+          <w:szCs w:val="24"/>
+        </w:rPr>
+        <w:t xml:space="preserve"> </w:t>
+      </w:r>
+      <w:r>
+        <w:rPr>
+          <w:rFonts w:ascii="Times New Roman" w:hAnsi="Times New Roman" w:cs="Times New Roman"/>
+          <w:sz w:val="24"/>
+          <w:szCs w:val="24"/>
+        </w:rPr>
+        <w:t xml:space="preserve">          </w:t>
       </w:r>
       <w:commentRangeEnd w:id="1"/>
       <w:r>
@@ -408,512 +875,6 @@
           <w:rStyle w:val="CommentReference"/>
         </w:rPr>
         <w:commentReference w:id="1"/>
-      </w:r>
-      <w:r>
-        <w:rPr>
-          <w:rFonts w:ascii="Times New Roman" w:hAnsi="Times New Roman" w:cs="Times New Roman"/>
-          <w:sz w:val="24"/>
-          <w:szCs w:val="24"/>
-        </w:rPr>
-        <w:t xml:space="preserve">. </w:t>
-      </w:r>
-      <w:r>
-        <w:rPr>
-          <w:rFonts w:ascii="Times New Roman" w:hAnsi="Times New Roman" w:cs="Times New Roman"/>
-          <w:sz w:val="24"/>
-          <w:szCs w:val="24"/>
-        </w:rPr>
-        <w:t xml:space="preserve">Existential psychiatrist, Irvin Yalom notes that many </w:t>
-      </w:r>
-      <w:r>
-        <w:rPr>
-          <w:rFonts w:ascii="Times New Roman" w:hAnsi="Times New Roman" w:cs="Times New Roman"/>
-          <w:sz w:val="24"/>
-          <w:szCs w:val="24"/>
-        </w:rPr>
-        <w:t xml:space="preserve">of </w:t>
-      </w:r>
-      <w:r>
-        <w:rPr>
-          <w:rFonts w:ascii="Times New Roman" w:hAnsi="Times New Roman" w:cs="Times New Roman"/>
-          <w:sz w:val="24"/>
-          <w:szCs w:val="24"/>
-        </w:rPr>
-        <w:t xml:space="preserve">his </w:t>
-      </w:r>
-      <w:r>
-        <w:rPr>
-          <w:rFonts w:ascii="Times New Roman" w:hAnsi="Times New Roman" w:cs="Times New Roman"/>
-          <w:sz w:val="24"/>
-          <w:szCs w:val="24"/>
-        </w:rPr>
-        <w:t xml:space="preserve">clients </w:t>
-      </w:r>
-      <w:r>
-        <w:rPr>
-          <w:rFonts w:ascii="Times New Roman" w:hAnsi="Times New Roman" w:cs="Times New Roman"/>
-          <w:sz w:val="24"/>
-          <w:szCs w:val="24"/>
-        </w:rPr>
-        <w:t xml:space="preserve">experiencing anxiety about their death </w:t>
-      </w:r>
-      <w:r>
-        <w:rPr>
-          <w:rFonts w:ascii="Times New Roman" w:hAnsi="Times New Roman" w:cs="Times New Roman"/>
-          <w:sz w:val="24"/>
-          <w:szCs w:val="24"/>
-        </w:rPr>
-        <w:t>take comfort in “rippling</w:t>
-      </w:r>
-      <w:del w:id="2" w:author="Erin M. Buchanan" w:date="2017-08-28T22:00:00Z">
-        <w:r>
-          <w:rPr>
-            <w:rFonts w:ascii="Times New Roman" w:hAnsi="Times New Roman" w:cs="Times New Roman"/>
-            <w:sz w:val="24"/>
-            <w:szCs w:val="24"/>
-          </w:rPr>
-          <w:delText>,</w:delText>
-        </w:r>
-      </w:del>
-      <w:r>
-        <w:rPr>
-          <w:rFonts w:ascii="Times New Roman" w:hAnsi="Times New Roman" w:cs="Times New Roman"/>
-          <w:sz w:val="24"/>
-          <w:szCs w:val="24"/>
-        </w:rPr>
-        <w:t>”</w:t>
-      </w:r>
-      <w:ins w:id="3" w:author="Erin M. Buchanan" w:date="2017-08-28T22:00:00Z">
-        <w:r>
-          <w:rPr>
-            <w:rFonts w:ascii="Times New Roman" w:hAnsi="Times New Roman" w:cs="Times New Roman"/>
-            <w:sz w:val="24"/>
-            <w:szCs w:val="24"/>
-          </w:rPr>
-          <w:t>,</w:t>
-        </w:r>
-      </w:ins>
-      <w:r>
-        <w:rPr>
-          <w:rFonts w:ascii="Times New Roman" w:hAnsi="Times New Roman" w:cs="Times New Roman"/>
-          <w:sz w:val="24"/>
-          <w:szCs w:val="24"/>
-        </w:rPr>
-        <w:t xml:space="preserve"> the idea that one’s lasting effects on the world will ripple out and influence the world after they have died. </w:t>
-      </w:r>
-      <w:r>
-        <w:rPr>
-          <w:rFonts w:ascii="Times New Roman" w:hAnsi="Times New Roman" w:cs="Times New Roman"/>
-          <w:sz w:val="24"/>
-          <w:szCs w:val="24"/>
-        </w:rPr>
-        <w:t xml:space="preserve">Although </w:t>
-      </w:r>
-      <w:commentRangeStart w:id="4"/>
-      <w:r>
-        <w:rPr>
-          <w:rFonts w:ascii="Times New Roman" w:hAnsi="Times New Roman" w:cs="Times New Roman"/>
-          <w:sz w:val="24"/>
-          <w:szCs w:val="24"/>
-        </w:rPr>
-        <w:t>they</w:t>
-      </w:r>
-      <w:commentRangeEnd w:id="4"/>
-      <w:r>
-        <w:rPr>
-          <w:rStyle w:val="CommentReference"/>
-        </w:rPr>
-        <w:commentReference w:id="4"/>
-      </w:r>
-      <w:r>
-        <w:rPr>
-          <w:rFonts w:ascii="Times New Roman" w:hAnsi="Times New Roman" w:cs="Times New Roman"/>
-          <w:sz w:val="24"/>
-          <w:szCs w:val="24"/>
-        </w:rPr>
-        <w:t xml:space="preserve"> use different terminology, </w:t>
-      </w:r>
-      <w:commentRangeStart w:id="5"/>
-      <w:r>
-        <w:rPr>
-          <w:rFonts w:ascii="Times New Roman" w:hAnsi="Times New Roman" w:cs="Times New Roman"/>
-          <w:sz w:val="24"/>
-          <w:szCs w:val="24"/>
-        </w:rPr>
-        <w:t xml:space="preserve">there is </w:t>
-      </w:r>
-      <w:proofErr w:type="gramStart"/>
-      <w:r>
-        <w:rPr>
-          <w:rFonts w:ascii="Times New Roman" w:hAnsi="Times New Roman" w:cs="Times New Roman"/>
-          <w:sz w:val="24"/>
-          <w:szCs w:val="24"/>
-        </w:rPr>
-        <w:t>a</w:t>
-      </w:r>
-      <w:r>
-        <w:rPr>
-          <w:rFonts w:ascii="Times New Roman" w:hAnsi="Times New Roman" w:cs="Times New Roman"/>
-          <w:sz w:val="24"/>
-          <w:szCs w:val="24"/>
-        </w:rPr>
-        <w:t xml:space="preserve"> </w:t>
-      </w:r>
-      <w:r>
-        <w:rPr>
-          <w:rFonts w:ascii="Times New Roman" w:hAnsi="Times New Roman" w:cs="Times New Roman"/>
-          <w:sz w:val="24"/>
-          <w:szCs w:val="24"/>
-        </w:rPr>
-        <w:t>common themes</w:t>
-      </w:r>
-      <w:proofErr w:type="gramEnd"/>
-      <w:r>
-        <w:rPr>
-          <w:rFonts w:ascii="Times New Roman" w:hAnsi="Times New Roman" w:cs="Times New Roman"/>
-          <w:sz w:val="24"/>
-          <w:szCs w:val="24"/>
-        </w:rPr>
-        <w:t xml:space="preserve"> </w:t>
-      </w:r>
-      <w:r>
-        <w:rPr>
-          <w:rFonts w:ascii="Times New Roman" w:hAnsi="Times New Roman" w:cs="Times New Roman"/>
-          <w:sz w:val="24"/>
-          <w:szCs w:val="24"/>
-        </w:rPr>
-        <w:t>among</w:t>
-      </w:r>
-      <w:r>
-        <w:rPr>
-          <w:rFonts w:ascii="Times New Roman" w:hAnsi="Times New Roman" w:cs="Times New Roman"/>
-          <w:sz w:val="24"/>
-          <w:szCs w:val="24"/>
-        </w:rPr>
-        <w:t xml:space="preserve"> these thinkers</w:t>
-      </w:r>
-      <w:commentRangeEnd w:id="5"/>
-      <w:r>
-        <w:rPr>
-          <w:rStyle w:val="CommentReference"/>
-        </w:rPr>
-        <w:commentReference w:id="5"/>
-      </w:r>
-      <w:r>
-        <w:rPr>
-          <w:rFonts w:ascii="Times New Roman" w:hAnsi="Times New Roman" w:cs="Times New Roman"/>
-          <w:sz w:val="24"/>
-          <w:szCs w:val="24"/>
-        </w:rPr>
-        <w:t xml:space="preserve">: </w:t>
-      </w:r>
-      <w:commentRangeStart w:id="6"/>
-      <w:r>
-        <w:rPr>
-          <w:rFonts w:ascii="Times New Roman" w:hAnsi="Times New Roman" w:cs="Times New Roman"/>
-          <w:sz w:val="24"/>
-          <w:szCs w:val="24"/>
-        </w:rPr>
-        <w:t>Although our physical death is an inevitability</w:t>
-      </w:r>
-      <w:ins w:id="7" w:author="Erin M. Buchanan" w:date="2017-08-28T22:01:00Z">
-        <w:r>
-          <w:rPr>
-            <w:rFonts w:ascii="Times New Roman" w:hAnsi="Times New Roman" w:cs="Times New Roman"/>
-            <w:sz w:val="24"/>
-            <w:szCs w:val="24"/>
-          </w:rPr>
-          <w:t>,</w:t>
-        </w:r>
-      </w:ins>
-      <w:r>
-        <w:rPr>
-          <w:rFonts w:ascii="Times New Roman" w:hAnsi="Times New Roman" w:cs="Times New Roman"/>
-          <w:sz w:val="24"/>
-          <w:szCs w:val="24"/>
-        </w:rPr>
-        <w:t xml:space="preserve"> which</w:t>
-      </w:r>
-      <w:ins w:id="8" w:author="Erin M. Buchanan" w:date="2017-08-28T22:01:00Z">
-        <w:r>
-          <w:rPr>
-            <w:rFonts w:ascii="Times New Roman" w:hAnsi="Times New Roman" w:cs="Times New Roman"/>
-            <w:sz w:val="24"/>
-            <w:szCs w:val="24"/>
-          </w:rPr>
-          <w:t>,</w:t>
-        </w:r>
-      </w:ins>
-      <w:r>
-        <w:rPr>
-          <w:rFonts w:ascii="Times New Roman" w:hAnsi="Times New Roman" w:cs="Times New Roman"/>
-          <w:sz w:val="24"/>
-          <w:szCs w:val="24"/>
-        </w:rPr>
-        <w:t xml:space="preserve"> coupled with our awareness of its inevitability is aversive (</w:t>
-      </w:r>
-      <w:r>
-        <w:rPr>
-          <w:rFonts w:ascii="Times New Roman" w:hAnsi="Times New Roman" w:cs="Times New Roman"/>
-          <w:sz w:val="24"/>
-          <w:szCs w:val="24"/>
-        </w:rPr>
-        <w:t xml:space="preserve">causing </w:t>
-      </w:r>
-      <w:r>
-        <w:rPr>
-          <w:rFonts w:ascii="Times New Roman" w:hAnsi="Times New Roman" w:cs="Times New Roman"/>
-          <w:sz w:val="24"/>
-          <w:szCs w:val="24"/>
-        </w:rPr>
-        <w:t>angst, death-anxiety,</w:t>
-      </w:r>
-      <w:r>
-        <w:rPr>
-          <w:rFonts w:ascii="Times New Roman" w:hAnsi="Times New Roman" w:cs="Times New Roman"/>
-          <w:sz w:val="24"/>
-          <w:szCs w:val="24"/>
-        </w:rPr>
-        <w:t xml:space="preserve"> despair, </w:t>
-      </w:r>
-      <w:r>
-        <w:rPr>
-          <w:rFonts w:ascii="Times New Roman" w:hAnsi="Times New Roman" w:cs="Times New Roman"/>
-          <w:sz w:val="24"/>
-          <w:szCs w:val="24"/>
-        </w:rPr>
-        <w:t xml:space="preserve">being-towards-death, </w:t>
-      </w:r>
-      <w:r>
-        <w:rPr>
-          <w:rFonts w:ascii="Times New Roman" w:hAnsi="Times New Roman" w:cs="Times New Roman"/>
-          <w:sz w:val="24"/>
-          <w:szCs w:val="24"/>
-        </w:rPr>
-        <w:t xml:space="preserve">terror, </w:t>
-      </w:r>
-      <w:r>
-        <w:rPr>
-          <w:rFonts w:ascii="Times New Roman" w:hAnsi="Times New Roman" w:cs="Times New Roman"/>
-          <w:sz w:val="24"/>
-          <w:szCs w:val="24"/>
-        </w:rPr>
-        <w:t>etc.)</w:t>
-      </w:r>
-      <w:r>
-        <w:rPr>
-          <w:rFonts w:ascii="Times New Roman" w:hAnsi="Times New Roman" w:cs="Times New Roman"/>
-          <w:sz w:val="24"/>
-          <w:szCs w:val="24"/>
-        </w:rPr>
-        <w:t xml:space="preserve">, </w:t>
-      </w:r>
-      <w:r>
-        <w:rPr>
-          <w:rFonts w:ascii="Times New Roman" w:hAnsi="Times New Roman" w:cs="Times New Roman"/>
-          <w:sz w:val="24"/>
-          <w:szCs w:val="24"/>
-        </w:rPr>
-        <w:t xml:space="preserve">we take comfort in </w:t>
-      </w:r>
-      <w:r>
-        <w:rPr>
-          <w:rFonts w:ascii="Times New Roman" w:hAnsi="Times New Roman" w:cs="Times New Roman"/>
-          <w:sz w:val="24"/>
-          <w:szCs w:val="24"/>
-        </w:rPr>
-        <w:t>other</w:t>
-      </w:r>
-      <w:r>
-        <w:rPr>
-          <w:rFonts w:ascii="Times New Roman" w:hAnsi="Times New Roman" w:cs="Times New Roman"/>
-          <w:sz w:val="24"/>
-          <w:szCs w:val="24"/>
-        </w:rPr>
-        <w:t>, non-physical</w:t>
-      </w:r>
-      <w:r>
-        <w:rPr>
-          <w:rFonts w:ascii="Times New Roman" w:hAnsi="Times New Roman" w:cs="Times New Roman"/>
-          <w:sz w:val="24"/>
-          <w:szCs w:val="24"/>
-        </w:rPr>
-        <w:t xml:space="preserve"> parts of us </w:t>
-      </w:r>
-      <w:r>
-        <w:rPr>
-          <w:rFonts w:ascii="Times New Roman" w:hAnsi="Times New Roman" w:cs="Times New Roman"/>
-          <w:sz w:val="24"/>
-          <w:szCs w:val="24"/>
-        </w:rPr>
-        <w:t xml:space="preserve">which </w:t>
-      </w:r>
-      <w:r>
-        <w:rPr>
-          <w:rFonts w:ascii="Times New Roman" w:hAnsi="Times New Roman" w:cs="Times New Roman"/>
-          <w:sz w:val="24"/>
-          <w:szCs w:val="24"/>
-        </w:rPr>
-        <w:t>continue to exist indefinitely</w:t>
-      </w:r>
-      <w:r>
-        <w:rPr>
-          <w:rFonts w:ascii="Times New Roman" w:hAnsi="Times New Roman" w:cs="Times New Roman"/>
-          <w:sz w:val="24"/>
-          <w:szCs w:val="24"/>
-        </w:rPr>
-        <w:t xml:space="preserve"> after </w:t>
-      </w:r>
-      <w:r>
-        <w:rPr>
-          <w:rFonts w:ascii="Times New Roman" w:hAnsi="Times New Roman" w:cs="Times New Roman"/>
-          <w:sz w:val="24"/>
-          <w:szCs w:val="24"/>
-        </w:rPr>
-        <w:t xml:space="preserve">our biological </w:t>
-      </w:r>
-      <w:r>
-        <w:rPr>
-          <w:rFonts w:ascii="Times New Roman" w:hAnsi="Times New Roman" w:cs="Times New Roman"/>
-          <w:sz w:val="24"/>
-          <w:szCs w:val="24"/>
-        </w:rPr>
-        <w:t>death</w:t>
-      </w:r>
-      <w:r>
-        <w:rPr>
-          <w:rFonts w:ascii="Times New Roman" w:hAnsi="Times New Roman" w:cs="Times New Roman"/>
-          <w:sz w:val="24"/>
-          <w:szCs w:val="24"/>
-        </w:rPr>
-        <w:t xml:space="preserve"> (</w:t>
-      </w:r>
-      <w:r>
-        <w:rPr>
-          <w:rFonts w:ascii="Times New Roman" w:hAnsi="Times New Roman" w:cs="Times New Roman"/>
-          <w:sz w:val="24"/>
-          <w:szCs w:val="24"/>
-        </w:rPr>
-        <w:t xml:space="preserve">heroic archetype, </w:t>
-      </w:r>
-      <w:r>
-        <w:rPr>
-          <w:rFonts w:ascii="Times New Roman" w:hAnsi="Times New Roman" w:cs="Times New Roman"/>
-          <w:sz w:val="24"/>
-          <w:szCs w:val="24"/>
-        </w:rPr>
-        <w:t>symbolic</w:t>
-      </w:r>
-      <w:r>
-        <w:rPr>
-          <w:rFonts w:ascii="Times New Roman" w:hAnsi="Times New Roman" w:cs="Times New Roman"/>
-          <w:sz w:val="24"/>
-          <w:szCs w:val="24"/>
-        </w:rPr>
-        <w:t xml:space="preserve"> self</w:t>
-      </w:r>
-      <w:r>
-        <w:rPr>
-          <w:rFonts w:ascii="Times New Roman" w:hAnsi="Times New Roman" w:cs="Times New Roman"/>
-          <w:sz w:val="24"/>
-          <w:szCs w:val="24"/>
-        </w:rPr>
-        <w:t>)</w:t>
-      </w:r>
-      <w:r>
-        <w:rPr>
-          <w:rFonts w:ascii="Times New Roman" w:hAnsi="Times New Roman" w:cs="Times New Roman"/>
-          <w:sz w:val="24"/>
-          <w:szCs w:val="24"/>
-        </w:rPr>
-        <w:t xml:space="preserve">. </w:t>
-      </w:r>
-      <w:r>
-        <w:rPr>
-          <w:rFonts w:ascii="Times New Roman" w:hAnsi="Times New Roman" w:cs="Times New Roman"/>
-          <w:sz w:val="24"/>
-          <w:szCs w:val="24"/>
-        </w:rPr>
-        <w:t xml:space="preserve"> and act to promote these non-physical parts (</w:t>
-      </w:r>
-      <w:r>
-        <w:rPr>
-          <w:rFonts w:ascii="Times New Roman" w:hAnsi="Times New Roman" w:cs="Times New Roman"/>
-          <w:sz w:val="24"/>
-          <w:szCs w:val="24"/>
-        </w:rPr>
-        <w:t xml:space="preserve">search for meaning, </w:t>
-      </w:r>
-      <w:r>
-        <w:rPr>
-          <w:rFonts w:ascii="Times New Roman" w:hAnsi="Times New Roman" w:cs="Times New Roman"/>
-          <w:sz w:val="24"/>
-          <w:szCs w:val="24"/>
-        </w:rPr>
-        <w:t xml:space="preserve">immortality project, </w:t>
-      </w:r>
-      <w:r>
-        <w:rPr>
-          <w:rFonts w:ascii="Times New Roman" w:hAnsi="Times New Roman" w:cs="Times New Roman"/>
-          <w:sz w:val="24"/>
-          <w:szCs w:val="24"/>
-        </w:rPr>
-        <w:t xml:space="preserve">care, </w:t>
-      </w:r>
-      <w:r>
-        <w:rPr>
-          <w:rFonts w:ascii="Times New Roman" w:hAnsi="Times New Roman" w:cs="Times New Roman"/>
-          <w:sz w:val="24"/>
-          <w:szCs w:val="24"/>
-        </w:rPr>
-        <w:t>generativity</w:t>
-      </w:r>
-      <w:r>
-        <w:rPr>
-          <w:rFonts w:ascii="Times New Roman" w:hAnsi="Times New Roman" w:cs="Times New Roman"/>
-          <w:sz w:val="24"/>
-          <w:szCs w:val="24"/>
-        </w:rPr>
-        <w:t>, rippling</w:t>
-      </w:r>
-      <w:r>
-        <w:rPr>
-          <w:rFonts w:ascii="Times New Roman" w:hAnsi="Times New Roman" w:cs="Times New Roman"/>
-          <w:sz w:val="24"/>
-          <w:szCs w:val="24"/>
-        </w:rPr>
-        <w:t>)</w:t>
-      </w:r>
-      <w:r>
-        <w:rPr>
-          <w:rFonts w:ascii="Times New Roman" w:hAnsi="Times New Roman" w:cs="Times New Roman"/>
-          <w:sz w:val="24"/>
-          <w:szCs w:val="24"/>
-        </w:rPr>
-        <w:t>.</w:t>
-      </w:r>
-      <w:r>
-        <w:rPr>
-          <w:rFonts w:ascii="Times New Roman" w:hAnsi="Times New Roman" w:cs="Times New Roman"/>
-          <w:sz w:val="24"/>
-          <w:szCs w:val="24"/>
-        </w:rPr>
-        <w:t xml:space="preserve"> </w:t>
-      </w:r>
-      <w:r>
-        <w:rPr>
-          <w:rFonts w:ascii="Times New Roman" w:hAnsi="Times New Roman" w:cs="Times New Roman"/>
-          <w:sz w:val="24"/>
-          <w:szCs w:val="24"/>
-        </w:rPr>
-        <w:t xml:space="preserve">          </w:t>
-      </w:r>
-      <w:commentRangeEnd w:id="6"/>
-      <w:r>
-        <w:rPr>
-          <w:rStyle w:val="CommentReference"/>
-        </w:rPr>
-        <w:commentReference w:id="6"/>
       </w:r>
     </w:p>
     <w:p>
@@ -1119,44 +1080,22 @@
         </w:rPr>
         <w:t xml:space="preserve"> </w:t>
       </w:r>
-      <w:ins w:id="9" w:author="Erin M. Buchanan" w:date="2017-08-28T22:04:00Z">
-        <w:r>
-          <w:rPr>
-            <w:rFonts w:ascii="Times New Roman" w:hAnsi="Times New Roman" w:cs="Times New Roman"/>
-            <w:sz w:val="24"/>
-            <w:szCs w:val="24"/>
-          </w:rPr>
-          <w:t xml:space="preserve">A </w:t>
-        </w:r>
-      </w:ins>
-      <w:del w:id="10" w:author="Erin M. Buchanan" w:date="2017-08-28T22:04:00Z">
-        <w:r>
-          <w:rPr>
-            <w:rFonts w:ascii="Times New Roman" w:hAnsi="Times New Roman" w:cs="Times New Roman"/>
-            <w:sz w:val="24"/>
-            <w:szCs w:val="24"/>
-          </w:rPr>
-          <w:delText>Meta</w:delText>
-        </w:r>
-      </w:del>
-      <w:ins w:id="11" w:author="Erin M. Buchanan" w:date="2017-08-28T22:04:00Z">
-        <w:r>
-          <w:rPr>
-            <w:rFonts w:ascii="Times New Roman" w:hAnsi="Times New Roman" w:cs="Times New Roman"/>
-            <w:sz w:val="24"/>
-            <w:szCs w:val="24"/>
-          </w:rPr>
-          <w:t>m</w:t>
-        </w:r>
-        <w:r>
-          <w:rPr>
-            <w:rFonts w:ascii="Times New Roman" w:hAnsi="Times New Roman" w:cs="Times New Roman"/>
-            <w:sz w:val="24"/>
-            <w:szCs w:val="24"/>
-          </w:rPr>
-          <w:t>eta</w:t>
-        </w:r>
-      </w:ins>
+      <w:r>
+        <w:rPr>
+          <w:rFonts w:ascii="Times New Roman" w:hAnsi="Times New Roman" w:cs="Times New Roman"/>
+          <w:sz w:val="24"/>
+          <w:szCs w:val="24"/>
+        </w:rPr>
+        <w:t>A m</w:t>
+      </w:r>
+      <w:r>
+        <w:rPr>
+          <w:rFonts w:ascii="Times New Roman" w:hAnsi="Times New Roman" w:cs="Times New Roman"/>
+          <w:sz w:val="24"/>
+          <w:szCs w:val="24"/>
+        </w:rPr>
+        <w:t>eta</w:t>
+      </w:r>
       <w:r>
         <w:rPr>
           <w:rFonts w:ascii="Times New Roman" w:hAnsi="Times New Roman" w:cs="Times New Roman"/>
@@ -1171,13 +1110,6 @@
           <w:i/>
           <w:sz w:val="24"/>
           <w:szCs w:val="24"/>
-          <w:rPrChange w:id="12" w:author="Erin M. Buchanan" w:date="2017-08-28T22:04:00Z">
-            <w:rPr>
-              <w:rFonts w:ascii="Times New Roman" w:hAnsi="Times New Roman" w:cs="Times New Roman"/>
-              <w:sz w:val="24"/>
-              <w:szCs w:val="24"/>
-            </w:rPr>
-          </w:rPrChange>
         </w:rPr>
         <w:t>r</w:t>
       </w:r>
@@ -1187,25 +1119,7 @@
           <w:sz w:val="24"/>
           <w:szCs w:val="24"/>
         </w:rPr>
-        <w:t xml:space="preserve"> = 0.35; Burke, Martens &amp; </w:t>
-      </w:r>
-      <w:proofErr w:type="spellStart"/>
-      <w:r>
-        <w:rPr>
-          <w:rFonts w:ascii="Times New Roman" w:hAnsi="Times New Roman" w:cs="Times New Roman"/>
-          <w:sz w:val="24"/>
-          <w:szCs w:val="24"/>
-        </w:rPr>
-        <w:t>Faucher</w:t>
-      </w:r>
-      <w:proofErr w:type="spellEnd"/>
-      <w:r>
-        <w:rPr>
-          <w:rFonts w:ascii="Times New Roman" w:hAnsi="Times New Roman" w:cs="Times New Roman"/>
-          <w:sz w:val="24"/>
-          <w:szCs w:val="24"/>
-        </w:rPr>
-        <w:t>, 2010</w:t>
+        <w:t xml:space="preserve"> = 0.35; Burke, Martens &amp; Faucher, 2010</w:t>
       </w:r>
       <w:r>
         <w:rPr>
@@ -1223,16 +1137,14 @@
         </w:rPr>
         <w:t>elf-esteem, interpersonal relationships</w:t>
       </w:r>
-      <w:ins w:id="13" w:author="Erin M. Buchanan" w:date="2017-08-28T22:04:00Z">
-        <w:r>
-          <w:rPr>
-            <w:rFonts w:ascii="Times New Roman" w:hAnsi="Times New Roman" w:cs="Times New Roman"/>
-            <w:sz w:val="24"/>
-            <w:szCs w:val="24"/>
-          </w:rPr>
-          <w:t>,</w:t>
-        </w:r>
-      </w:ins>
+      <w:r>
+        <w:rPr>
+          <w:rFonts w:ascii="Times New Roman" w:hAnsi="Times New Roman" w:cs="Times New Roman"/>
+          <w:sz w:val="24"/>
+          <w:szCs w:val="24"/>
+        </w:rPr>
+        <w:t>,</w:t>
+      </w:r>
       <w:r>
         <w:rPr>
           <w:rFonts w:ascii="Times New Roman" w:hAnsi="Times New Roman" w:cs="Times New Roman"/>
@@ -1276,16 +1188,14 @@
         </w:rPr>
         <w:t>TMT research is conducted in two paradigms. In the MS paradigm,</w:t>
       </w:r>
-      <w:ins w:id="14" w:author="Erin M. Buchanan" w:date="2017-08-28T22:04:00Z">
-        <w:r>
-          <w:rPr>
-            <w:rFonts w:ascii="Times New Roman" w:hAnsi="Times New Roman" w:cs="Times New Roman"/>
-            <w:sz w:val="24"/>
-            <w:szCs w:val="24"/>
-          </w:rPr>
-          <w:t xml:space="preserve"> a</w:t>
-        </w:r>
-      </w:ins>
+      <w:r>
+        <w:rPr>
+          <w:rFonts w:ascii="Times New Roman" w:hAnsi="Times New Roman" w:cs="Times New Roman"/>
+          <w:sz w:val="24"/>
+          <w:szCs w:val="24"/>
+        </w:rPr>
+        <w:t xml:space="preserve"> a</w:t>
+      </w:r>
       <w:r>
         <w:rPr>
           <w:rFonts w:ascii="Times New Roman" w:hAnsi="Times New Roman" w:cs="Times New Roman"/>
@@ -1302,7 +1212,7 @@
         </w:rPr>
         <w:t xml:space="preserve"> paradigm, experimentally decreasing participants’ buffers, such as lowering self-esteem or challenging their worldview beliefs, </w:t>
       </w:r>
-      <w:commentRangeStart w:id="15"/>
+      <w:commentRangeStart w:id="2"/>
       <w:r>
         <w:rPr>
           <w:rFonts w:ascii="Times New Roman" w:hAnsi="Times New Roman" w:cs="Times New Roman"/>
@@ -1311,12 +1221,12 @@
         </w:rPr>
         <w:t>causes</w:t>
       </w:r>
-      <w:commentRangeEnd w:id="15"/>
+      <w:commentRangeEnd w:id="2"/>
       <w:r>
         <w:rPr>
           <w:rStyle w:val="CommentReference"/>
         </w:rPr>
-        <w:commentReference w:id="15"/>
+        <w:commentReference w:id="2"/>
       </w:r>
       <w:r>
         <w:rPr>
@@ -1326,7 +1236,7 @@
         </w:rPr>
         <w:t xml:space="preserve"> an increase in their awareness of </w:t>
       </w:r>
-      <w:commentRangeStart w:id="16"/>
+      <w:commentRangeStart w:id="3"/>
       <w:r>
         <w:rPr>
           <w:rFonts w:ascii="Times New Roman" w:hAnsi="Times New Roman" w:cs="Times New Roman"/>
@@ -1335,12 +1245,12 @@
         </w:rPr>
         <w:t>death</w:t>
       </w:r>
-      <w:commentRangeEnd w:id="16"/>
+      <w:commentRangeEnd w:id="3"/>
       <w:r>
         <w:rPr>
           <w:rStyle w:val="CommentReference"/>
         </w:rPr>
-        <w:commentReference w:id="16"/>
+        <w:commentReference w:id="3"/>
       </w:r>
       <w:r>
         <w:rPr>
@@ -1430,7 +1340,7 @@
         </w:rPr>
         <w:t xml:space="preserve">This </w:t>
       </w:r>
-      <w:ins w:id="17" w:author="Erin M. Buchanan" w:date="2017-08-28T22:06:00Z">
+      <w:ins w:id="4" w:author="Erin M. Buchanan" w:date="2017-08-28T22:06:00Z">
         <w:r>
           <w:rPr>
             <w:rFonts w:ascii="Times New Roman" w:hAnsi="Times New Roman" w:cs="Times New Roman"/>
@@ -1464,7 +1374,7 @@
         </w:rPr>
         <w:t xml:space="preserve">We view this </w:t>
       </w:r>
-      <w:ins w:id="18" w:author="Erin M. Buchanan" w:date="2017-08-28T22:06:00Z">
+      <w:ins w:id="5" w:author="Erin M. Buchanan" w:date="2017-08-28T22:06:00Z">
         <w:r>
           <w:rPr>
             <w:rFonts w:ascii="Times New Roman" w:hAnsi="Times New Roman" w:cs="Times New Roman"/>
@@ -1523,23 +1433,39 @@
           <w:sz w:val="24"/>
           <w:szCs w:val="24"/>
         </w:rPr>
-        <w:t xml:space="preserve"> In </w:t>
-      </w:r>
-      <w:commentRangeStart w:id="19"/>
-      <w:r>
-        <w:rPr>
-          <w:rFonts w:ascii="Times New Roman" w:hAnsi="Times New Roman" w:cs="Times New Roman"/>
-          <w:sz w:val="24"/>
-          <w:szCs w:val="24"/>
-        </w:rPr>
-        <w:t>1988 Matthew’s and Kling develop</w:t>
-      </w:r>
-      <w:commentRangeEnd w:id="19"/>
+        <w:t xml:space="preserve"> </w:t>
+      </w:r>
+      <w:commentRangeStart w:id="6"/>
+      <w:r>
+        <w:rPr>
+          <w:rFonts w:ascii="Times New Roman" w:hAnsi="Times New Roman" w:cs="Times New Roman"/>
+          <w:sz w:val="24"/>
+          <w:szCs w:val="24"/>
+        </w:rPr>
+        <w:t xml:space="preserve">Matthew’s and Kling </w:t>
+      </w:r>
+      <w:r>
+        <w:rPr>
+          <w:rFonts w:ascii="Times New Roman" w:hAnsi="Times New Roman" w:cs="Times New Roman"/>
+          <w:sz w:val="24"/>
+          <w:szCs w:val="24"/>
+        </w:rPr>
+        <w:t xml:space="preserve">(1988) </w:t>
+      </w:r>
+      <w:r>
+        <w:rPr>
+          <w:rFonts w:ascii="Times New Roman" w:hAnsi="Times New Roman" w:cs="Times New Roman"/>
+          <w:sz w:val="24"/>
+          <w:szCs w:val="24"/>
+        </w:rPr>
+        <w:t>develop</w:t>
+      </w:r>
+      <w:commentRangeEnd w:id="6"/>
       <w:r>
         <w:rPr>
           <w:rStyle w:val="CommentReference"/>
         </w:rPr>
-        <w:commentReference w:id="19"/>
+        <w:commentReference w:id="6"/>
       </w:r>
       <w:r>
         <w:rPr>
@@ -1563,18 +1489,8 @@
           <w:sz w:val="24"/>
           <w:szCs w:val="24"/>
         </w:rPr>
-        <w:t xml:space="preserve"> Robert J. </w:t>
-      </w:r>
-      <w:proofErr w:type="spellStart"/>
-      <w:r>
-        <w:rPr>
-          <w:rFonts w:ascii="Times New Roman" w:hAnsi="Times New Roman" w:cs="Times New Roman"/>
-          <w:sz w:val="24"/>
-          <w:szCs w:val="24"/>
-        </w:rPr>
-        <w:t>Lifton’s</w:t>
-      </w:r>
-      <w:proofErr w:type="spellEnd"/>
+        <w:t xml:space="preserve"> Robert J. Lifton’s</w:t>
+      </w:r>
       <w:r>
         <w:rPr>
           <w:rFonts w:ascii="Times New Roman" w:hAnsi="Times New Roman" w:cs="Times New Roman"/>
@@ -1739,16 +1655,14 @@
         </w:rPr>
         <w:t>econd, the study was conducted on a teenage population</w:t>
       </w:r>
-      <w:ins w:id="20" w:author="Erin M. Buchanan" w:date="2017-08-28T22:08:00Z">
-        <w:r>
-          <w:rPr>
-            <w:rFonts w:ascii="Times New Roman" w:hAnsi="Times New Roman" w:cs="Times New Roman"/>
-            <w:sz w:val="24"/>
-            <w:szCs w:val="24"/>
-          </w:rPr>
-          <w:t>,</w:t>
-        </w:r>
-      </w:ins>
+      <w:r>
+        <w:rPr>
+          <w:rFonts w:ascii="Times New Roman" w:hAnsi="Times New Roman" w:cs="Times New Roman"/>
+          <w:sz w:val="24"/>
+          <w:szCs w:val="24"/>
+        </w:rPr>
+        <w:t>,</w:t>
+      </w:r>
       <w:r>
         <w:rPr>
           <w:rFonts w:ascii="Times New Roman" w:hAnsi="Times New Roman" w:cs="Times New Roman"/>
@@ -1854,18 +1768,32 @@
           <w:sz w:val="24"/>
           <w:szCs w:val="24"/>
         </w:rPr>
-        <w:t>utes greatly to my well-being</w:t>
-      </w:r>
-      <w:del w:id="21" w:author="Erin M. Buchanan" w:date="2017-08-28T22:08:00Z">
-        <w:r>
-          <w:rPr>
-            <w:rFonts w:ascii="Times New Roman" w:hAnsi="Times New Roman" w:cs="Times New Roman"/>
-            <w:sz w:val="24"/>
-            <w:szCs w:val="24"/>
-          </w:rPr>
-          <w:delText>,</w:delText>
-        </w:r>
-      </w:del>
+        <w:t>utes greatly to my well-being”</w:t>
+      </w:r>
+      <w:r>
+        <w:rPr>
+          <w:rFonts w:ascii="Times New Roman" w:hAnsi="Times New Roman" w:cs="Times New Roman"/>
+          <w:sz w:val="24"/>
+          <w:szCs w:val="24"/>
+        </w:rPr>
+        <w:t>,</w:t>
+      </w:r>
+      <w:r>
+        <w:rPr>
+          <w:rFonts w:ascii="Times New Roman" w:hAnsi="Times New Roman" w:cs="Times New Roman"/>
+          <w:sz w:val="24"/>
+          <w:szCs w:val="24"/>
+        </w:rPr>
+        <w:t xml:space="preserve"> “</w:t>
+      </w:r>
+      <w:r>
+        <w:rPr>
+          <w:rFonts w:ascii="Times New Roman" w:hAnsi="Times New Roman" w:cs="Times New Roman"/>
+          <w:sz w:val="24"/>
+          <w:szCs w:val="24"/>
+        </w:rPr>
+        <w:t>Intimate relationships scare me</w:t>
+      </w:r>
       <w:r>
         <w:rPr>
           <w:rFonts w:ascii="Times New Roman" w:hAnsi="Times New Roman" w:cs="Times New Roman"/>
@@ -1874,96 +1802,30 @@
         </w:rPr>
         <w:t>”</w:t>
       </w:r>
-      <w:ins w:id="22" w:author="Erin M. Buchanan" w:date="2017-08-28T22:08:00Z">
-        <w:r>
-          <w:rPr>
-            <w:rFonts w:ascii="Times New Roman" w:hAnsi="Times New Roman" w:cs="Times New Roman"/>
-            <w:sz w:val="24"/>
-            <w:szCs w:val="24"/>
-          </w:rPr>
-          <w:t>,</w:t>
-        </w:r>
-      </w:ins>
-      <w:r>
-        <w:rPr>
-          <w:rFonts w:ascii="Times New Roman" w:hAnsi="Times New Roman" w:cs="Times New Roman"/>
-          <w:sz w:val="24"/>
-          <w:szCs w:val="24"/>
-        </w:rPr>
-        <w:t xml:space="preserve"> “</w:t>
-      </w:r>
-      <w:r>
-        <w:rPr>
-          <w:rFonts w:ascii="Times New Roman" w:hAnsi="Times New Roman" w:cs="Times New Roman"/>
-          <w:sz w:val="24"/>
-          <w:szCs w:val="24"/>
-        </w:rPr>
-        <w:t>Intimate relationships scare me</w:t>
-      </w:r>
-      <w:del w:id="23" w:author="Erin M. Buchanan" w:date="2017-08-28T22:08:00Z">
-        <w:r>
-          <w:rPr>
-            <w:rFonts w:ascii="Times New Roman" w:hAnsi="Times New Roman" w:cs="Times New Roman"/>
-            <w:sz w:val="24"/>
-            <w:szCs w:val="24"/>
-          </w:rPr>
-          <w:delText>,</w:delText>
-        </w:r>
-      </w:del>
-      <w:r>
-        <w:rPr>
-          <w:rFonts w:ascii="Times New Roman" w:hAnsi="Times New Roman" w:cs="Times New Roman"/>
-          <w:sz w:val="24"/>
-          <w:szCs w:val="24"/>
-        </w:rPr>
-        <w:t>”</w:t>
-      </w:r>
-      <w:ins w:id="24" w:author="Erin M. Buchanan" w:date="2017-08-28T22:08:00Z">
-        <w:r>
-          <w:rPr>
-            <w:rFonts w:ascii="Times New Roman" w:hAnsi="Times New Roman" w:cs="Times New Roman"/>
-            <w:sz w:val="24"/>
-            <w:szCs w:val="24"/>
-          </w:rPr>
-          <w:t>,</w:t>
-        </w:r>
-      </w:ins>
-      <w:r>
-        <w:rPr>
-          <w:rFonts w:ascii="Times New Roman" w:hAnsi="Times New Roman" w:cs="Times New Roman"/>
-          <w:sz w:val="24"/>
-          <w:szCs w:val="24"/>
-        </w:rPr>
-        <w:t xml:space="preserve"> and “I am sure of who I am</w:t>
-      </w:r>
-      <w:del w:id="25" w:author="Erin M. Buchanan" w:date="2017-08-28T22:08:00Z">
-        <w:r>
-          <w:rPr>
-            <w:rFonts w:ascii="Times New Roman" w:hAnsi="Times New Roman" w:cs="Times New Roman"/>
-            <w:sz w:val="24"/>
-            <w:szCs w:val="24"/>
-          </w:rPr>
-          <w:delText>,</w:delText>
-        </w:r>
-      </w:del>
-      <w:r>
-        <w:rPr>
-          <w:rFonts w:ascii="Times New Roman" w:hAnsi="Times New Roman" w:cs="Times New Roman"/>
-          <w:sz w:val="24"/>
-          <w:szCs w:val="24"/>
-        </w:rPr>
-        <w:t>”</w:t>
-      </w:r>
-      <w:ins w:id="26" w:author="Erin M. Buchanan" w:date="2017-08-28T22:08:00Z">
-        <w:r>
-          <w:rPr>
-            <w:rFonts w:ascii="Times New Roman" w:hAnsi="Times New Roman" w:cs="Times New Roman"/>
-            <w:sz w:val="24"/>
-            <w:szCs w:val="24"/>
-          </w:rPr>
-          <w:t>,</w:t>
-        </w:r>
-      </w:ins>
+      <w:r>
+        <w:rPr>
+          <w:rFonts w:ascii="Times New Roman" w:hAnsi="Times New Roman" w:cs="Times New Roman"/>
+          <w:sz w:val="24"/>
+          <w:szCs w:val="24"/>
+        </w:rPr>
+        <w:t>,</w:t>
+      </w:r>
+      <w:r>
+        <w:rPr>
+          <w:rFonts w:ascii="Times New Roman" w:hAnsi="Times New Roman" w:cs="Times New Roman"/>
+          <w:sz w:val="24"/>
+          <w:szCs w:val="24"/>
+        </w:rPr>
+        <w:t xml:space="preserve"> and “I am sure of who I am”</w:t>
+      </w:r>
+      <w:r>
+        <w:rPr>
+          <w:rFonts w:ascii="Times New Roman" w:hAnsi="Times New Roman" w:cs="Times New Roman"/>
+          <w:sz w:val="24"/>
+          <w:szCs w:val="24"/>
+        </w:rPr>
+        <w:t>,</w:t>
+      </w:r>
       <w:r>
         <w:rPr>
           <w:rFonts w:ascii="Times New Roman" w:hAnsi="Times New Roman" w:cs="Times New Roman"/>
@@ -2012,28 +1874,14 @@
         </w:rPr>
         <w:t xml:space="preserve">h TMT, we understand theoretically how these constructs </w:t>
       </w:r>
-      <w:del w:id="27" w:author="Erin M. Buchanan" w:date="2017-08-28T22:08:00Z">
-        <w:r>
-          <w:rPr>
-            <w:rFonts w:ascii="Times New Roman" w:hAnsi="Times New Roman" w:cs="Times New Roman"/>
-            <w:sz w:val="24"/>
-            <w:szCs w:val="24"/>
-          </w:rPr>
-          <w:delText>suspress</w:delText>
-        </w:r>
-      </w:del>
-      <w:ins w:id="28" w:author="Erin M. Buchanan" w:date="2017-08-28T22:08:00Z">
-        <w:r>
-          <w:rPr>
-            <w:rFonts w:ascii="Times New Roman" w:hAnsi="Times New Roman" w:cs="Times New Roman"/>
-            <w:sz w:val="24"/>
-            <w:szCs w:val="24"/>
-          </w:rPr>
-          <w:t>suppress</w:t>
-        </w:r>
-      </w:ins>
-      <w:bookmarkStart w:id="29" w:name="_GoBack"/>
-      <w:bookmarkEnd w:id="29"/>
+      <w:r>
+        <w:rPr>
+          <w:rFonts w:ascii="Times New Roman" w:hAnsi="Times New Roman" w:cs="Times New Roman"/>
+          <w:sz w:val="24"/>
+          <w:szCs w:val="24"/>
+        </w:rPr>
+        <w:t>suppress</w:t>
+      </w:r>
       <w:r>
         <w:rPr>
           <w:rFonts w:ascii="Times New Roman" w:hAnsi="Times New Roman" w:cs="Times New Roman"/>
@@ -2113,7 +1961,7 @@
 </file>
 
 <file path=word/comments.xml><?xml version="1.0" encoding="utf-8"?>
-<w:comments xmlns:wpc="http://schemas.microsoft.com/office/word/2010/wordprocessingCanvas" xmlns:mo="http://schemas.microsoft.com/office/mac/office/2008/main" xmlns:mc="http://schemas.openxmlformats.org/markup-compatibility/2006" xmlns:mv="urn:schemas-microsoft-com:mac:vml" xmlns:o="urn:schemas-microsoft-com:office:office" xmlns:r="http://schemas.openxmlformats.org/officeDocument/2006/relationships" xmlns:m="http://schemas.openxmlformats.org/officeDocument/2006/math" xmlns:v="urn:schemas-microsoft-com:vml" xmlns:wp14="http://schemas.microsoft.com/office/word/2010/wordprocessingDrawing" xmlns:wp="http://schemas.openxmlformats.org/drawingml/2006/wordprocessingDrawing" xmlns:w10="urn:schemas-microsoft-com:office:word" xmlns:w="http://schemas.openxmlformats.org/wordprocessingml/2006/main" xmlns:w14="http://schemas.microsoft.com/office/word/2010/wordml" xmlns:w15="http://schemas.microsoft.com/office/word/2012/wordml" xmlns:wpg="http://schemas.microsoft.com/office/word/2010/wordprocessingGroup" xmlns:wpi="http://schemas.microsoft.com/office/word/2010/wordprocessingInk" xmlns:wne="http://schemas.microsoft.com/office/word/2006/wordml" xmlns:wps="http://schemas.microsoft.com/office/word/2010/wordprocessingShape" mc:Ignorable="w14 w15 wp14">
+<w:comments xmlns:wpc="http://schemas.microsoft.com/office/word/2010/wordprocessingCanvas" xmlns:cx="http://schemas.microsoft.com/office/drawing/2014/chartex" xmlns:cx1="http://schemas.microsoft.com/office/drawing/2015/9/8/chartex" xmlns:cx2="http://schemas.microsoft.com/office/drawing/2015/10/21/chartex" xmlns:cx3="http://schemas.microsoft.com/office/drawing/2016/5/9/chartex" xmlns:cx4="http://schemas.microsoft.com/office/drawing/2016/5/10/chartex" xmlns:cx5="http://schemas.microsoft.com/office/drawing/2016/5/11/chartex" xmlns:cx6="http://schemas.microsoft.com/office/drawing/2016/5/12/chartex" xmlns:cx7="http://schemas.microsoft.com/office/drawing/2016/5/13/chartex" xmlns:cx8="http://schemas.microsoft.com/office/drawing/2016/5/14/chartex" xmlns:mc="http://schemas.openxmlformats.org/markup-compatibility/2006" xmlns:aink="http://schemas.microsoft.com/office/drawing/2016/ink" xmlns:am3d="http://schemas.microsoft.com/office/drawing/2017/model3d" xmlns:o="urn:schemas-microsoft-com:office:office" xmlns:oel="http://schemas.microsoft.com/office/2019/extlst" xmlns:r="http://schemas.openxmlformats.org/officeDocument/2006/relationships" xmlns:m="http://schemas.openxmlformats.org/officeDocument/2006/math" xmlns:v="urn:schemas-microsoft-com:vml" xmlns:wp14="http://schemas.microsoft.com/office/word/2010/wordprocessingDrawing" xmlns:wp="http://schemas.openxmlformats.org/drawingml/2006/wordprocessingDrawing" xmlns:w10="urn:schemas-microsoft-com:office:word" xmlns:w="http://schemas.openxmlformats.org/wordprocessingml/2006/main" xmlns:w14="http://schemas.microsoft.com/office/word/2010/wordml" xmlns:w15="http://schemas.microsoft.com/office/word/2012/wordml" xmlns:w16cex="http://schemas.microsoft.com/office/word/2018/wordml/cex" xmlns:w16cid="http://schemas.microsoft.com/office/word/2016/wordml/cid" xmlns:w16="http://schemas.microsoft.com/office/word/2018/wordml" xmlns:w16du="http://schemas.microsoft.com/office/word/2023/wordml/word16du" xmlns:w16sdtdh="http://schemas.microsoft.com/office/word/2020/wordml/sdtdatahash" xmlns:w16se="http://schemas.microsoft.com/office/word/2015/wordml/symex" xmlns:wpg="http://schemas.microsoft.com/office/word/2010/wordprocessingGroup" xmlns:wpi="http://schemas.microsoft.com/office/word/2010/wordprocessingInk" xmlns:wne="http://schemas.microsoft.com/office/word/2006/wordml" xmlns:wps="http://schemas.microsoft.com/office/word/2010/wordprocessingShape" mc:Ignorable="w14 w15 w16se w16cid w16 w16cex w16sdtdh w16du wp14">
   <w:comment w:id="0" w:author="Erin M. Buchanan" w:date="2017-08-28T21:59:00Z" w:initials="emb">
     <w:p>
       <w:pPr>
@@ -2130,7 +1978,7 @@
       </w:r>
     </w:p>
   </w:comment>
-  <w:comment w:id="1" w:author="David J. Herr" w:date="2017-08-16T08:12:00Z" w:initials="DJH">
+  <w:comment w:id="1" w:author="Erin M. Buchanan" w:date="2017-08-28T22:01:00Z" w:initials="emb">
     <w:p>
       <w:pPr>
         <w:pStyle w:val="CommentText"/>
@@ -2142,20 +1990,11 @@
         <w:annotationRef/>
       </w:r>
       <w:r>
-        <w:t>If need be, I could go on about Kierkegaard, Heidegger, Sa</w:t>
-      </w:r>
-      <w:r>
-        <w:t>r</w:t>
-      </w:r>
-      <w:r>
-        <w:t>tre</w:t>
-      </w:r>
-      <w:r>
-        <w:t xml:space="preserve">, Frankl. </w:t>
+        <w:t xml:space="preserve">Eek – try rephrasing this into a couple sentences.  </w:t>
       </w:r>
     </w:p>
   </w:comment>
-  <w:comment w:id="4" w:author="Erin M. Buchanan" w:date="2017-08-28T22:01:00Z" w:initials="emb">
+  <w:comment w:id="2" w:author="Erin M. Buchanan" w:date="2017-08-28T22:05:00Z" w:initials="emb">
     <w:p>
       <w:pPr>
         <w:pStyle w:val="CommentText"/>
@@ -2167,11 +2006,11 @@
         <w:annotationRef/>
       </w:r>
       <w:r>
-        <w:t xml:space="preserve">Who is they? </w:t>
+        <w:t xml:space="preserve">Are these experimental manipulations? The word cause here needs to be careful </w:t>
       </w:r>
     </w:p>
   </w:comment>
-  <w:comment w:id="5" w:author="Erin M. Buchanan" w:date="2017-08-28T22:01:00Z" w:initials="emb">
+  <w:comment w:id="3" w:author="Erin M. Buchanan" w:date="2017-08-28T22:05:00Z" w:initials="emb">
     <w:p>
       <w:pPr>
         <w:pStyle w:val="CommentText"/>
@@ -2183,11 +2022,11 @@
         <w:annotationRef/>
       </w:r>
       <w:r>
-        <w:t xml:space="preserve">This sentence is awkward </w:t>
+        <w:t>I think some concrete examples of these experiments will help here</w:t>
       </w:r>
     </w:p>
   </w:comment>
-  <w:comment w:id="6" w:author="Erin M. Buchanan" w:date="2017-08-28T22:01:00Z" w:initials="emb">
+  <w:comment w:id="6" w:author="Erin M. Buchanan" w:date="2017-08-28T22:06:00Z" w:initials="emb">
     <w:p>
       <w:pPr>
         <w:pStyle w:val="CommentText"/>
@@ -2199,69 +2038,8 @@
         <w:annotationRef/>
       </w:r>
       <w:r>
-        <w:t xml:space="preserve">Eek – try rephrasing this into a couple sentences.  </w:t>
-      </w:r>
-    </w:p>
-  </w:comment>
-  <w:comment w:id="15" w:author="Erin M. Buchanan" w:date="2017-08-28T22:05:00Z" w:initials="emb">
-    <w:p>
-      <w:pPr>
-        <w:pStyle w:val="CommentText"/>
-      </w:pPr>
-      <w:r>
-        <w:rPr>
-          <w:rStyle w:val="CommentReference"/>
-        </w:rPr>
-        <w:annotationRef/>
-      </w:r>
-      <w:r>
-        <w:t xml:space="preserve">Are these experimental manipulations? The word cause here needs to be careful </w:t>
-      </w:r>
-    </w:p>
-  </w:comment>
-  <w:comment w:id="16" w:author="Erin M. Buchanan" w:date="2017-08-28T22:05:00Z" w:initials="emb">
-    <w:p>
-      <w:pPr>
-        <w:pStyle w:val="CommentText"/>
-      </w:pPr>
-      <w:r>
-        <w:rPr>
-          <w:rStyle w:val="CommentReference"/>
-        </w:rPr>
-        <w:annotationRef/>
-      </w:r>
-      <w:r>
-        <w:t>I think some concrete examples of these experiments will help here</w:t>
-      </w:r>
-    </w:p>
-  </w:comment>
-  <w:comment w:id="19" w:author="Erin M. Buchanan" w:date="2017-08-28T22:06:00Z" w:initials="emb">
-    <w:p>
-      <w:pPr>
-        <w:pStyle w:val="CommentText"/>
-      </w:pPr>
-      <w:r>
-        <w:rPr>
-          <w:rStyle w:val="CommentReference"/>
-        </w:rPr>
-        <w:annotationRef/>
-      </w:r>
-      <w:r>
-        <w:t xml:space="preserve">Dude </w:t>
-      </w:r>
-      <w:proofErr w:type="spellStart"/>
-      <w:r>
-        <w:t>apa</w:t>
-      </w:r>
-      <w:proofErr w:type="spellEnd"/>
-      <w:r>
-        <w:t xml:space="preserve"> not </w:t>
-      </w:r>
-      <w:proofErr w:type="spellStart"/>
-      <w:r>
-        <w:t>mla</w:t>
-      </w:r>
-      <w:proofErr w:type="spellEnd"/>
+        <w:t>Dude apa not mla</w:t>
+      </w:r>
     </w:p>
     <w:p>
       <w:pPr>
@@ -2273,37 +2051,35 @@
 </file>
 
 <file path=word/commentsExtended.xml><?xml version="1.0" encoding="utf-8"?>
-<w15:commentsEx xmlns:wpc="http://schemas.microsoft.com/office/word/2010/wordprocessingCanvas" xmlns:mo="http://schemas.microsoft.com/office/mac/office/2008/main" xmlns:mc="http://schemas.openxmlformats.org/markup-compatibility/2006" xmlns:mv="urn:schemas-microsoft-com:mac:vml" xmlns:o="urn:schemas-microsoft-com:office:office" xmlns:r="http://schemas.openxmlformats.org/officeDocument/2006/relationships" xmlns:m="http://schemas.openxmlformats.org/officeDocument/2006/math" xmlns:v="urn:schemas-microsoft-com:vml" xmlns:wp14="http://schemas.microsoft.com/office/word/2010/wordprocessingDrawing" xmlns:wp="http://schemas.openxmlformats.org/drawingml/2006/wordprocessingDrawing" xmlns:w10="urn:schemas-microsoft-com:office:word" xmlns:w="http://schemas.openxmlformats.org/wordprocessingml/2006/main" xmlns:w14="http://schemas.microsoft.com/office/word/2010/wordml" xmlns:w15="http://schemas.microsoft.com/office/word/2012/wordml" xmlns:wpg="http://schemas.microsoft.com/office/word/2010/wordprocessingGroup" xmlns:wpi="http://schemas.microsoft.com/office/word/2010/wordprocessingInk" xmlns:wne="http://schemas.microsoft.com/office/word/2006/wordml" xmlns:wps="http://schemas.microsoft.com/office/word/2010/wordprocessingShape" mc:Ignorable="w14 w15 wp14">
+<w15:commentsEx xmlns:wpc="http://schemas.microsoft.com/office/word/2010/wordprocessingCanvas" xmlns:cx="http://schemas.microsoft.com/office/drawing/2014/chartex" xmlns:cx1="http://schemas.microsoft.com/office/drawing/2015/9/8/chartex" xmlns:cx2="http://schemas.microsoft.com/office/drawing/2015/10/21/chartex" xmlns:cx3="http://schemas.microsoft.com/office/drawing/2016/5/9/chartex" xmlns:cx4="http://schemas.microsoft.com/office/drawing/2016/5/10/chartex" xmlns:cx5="http://schemas.microsoft.com/office/drawing/2016/5/11/chartex" xmlns:cx6="http://schemas.microsoft.com/office/drawing/2016/5/12/chartex" xmlns:cx7="http://schemas.microsoft.com/office/drawing/2016/5/13/chartex" xmlns:cx8="http://schemas.microsoft.com/office/drawing/2016/5/14/chartex" xmlns:mc="http://schemas.openxmlformats.org/markup-compatibility/2006" xmlns:aink="http://schemas.microsoft.com/office/drawing/2016/ink" xmlns:am3d="http://schemas.microsoft.com/office/drawing/2017/model3d" xmlns:o="urn:schemas-microsoft-com:office:office" xmlns:oel="http://schemas.microsoft.com/office/2019/extlst" xmlns:r="http://schemas.openxmlformats.org/officeDocument/2006/relationships" xmlns:m="http://schemas.openxmlformats.org/officeDocument/2006/math" xmlns:v="urn:schemas-microsoft-com:vml" xmlns:wp14="http://schemas.microsoft.com/office/word/2010/wordprocessingDrawing" xmlns:wp="http://schemas.openxmlformats.org/drawingml/2006/wordprocessingDrawing" xmlns:w10="urn:schemas-microsoft-com:office:word" xmlns:w="http://schemas.openxmlformats.org/wordprocessingml/2006/main" xmlns:w14="http://schemas.microsoft.com/office/word/2010/wordml" xmlns:w15="http://schemas.microsoft.com/office/word/2012/wordml" xmlns:w16cex="http://schemas.microsoft.com/office/word/2018/wordml/cex" xmlns:w16cid="http://schemas.microsoft.com/office/word/2016/wordml/cid" xmlns:w16="http://schemas.microsoft.com/office/word/2018/wordml" xmlns:w16du="http://schemas.microsoft.com/office/word/2023/wordml/word16du" xmlns:w16sdtdh="http://schemas.microsoft.com/office/word/2020/wordml/sdtdatahash" xmlns:w16se="http://schemas.microsoft.com/office/word/2015/wordml/symex" xmlns:wpg="http://schemas.microsoft.com/office/word/2010/wordprocessingGroup" xmlns:wpi="http://schemas.microsoft.com/office/word/2010/wordprocessingInk" xmlns:wne="http://schemas.microsoft.com/office/word/2006/wordml" xmlns:wps="http://schemas.microsoft.com/office/word/2010/wordprocessingShape" mc:Ignorable="w14 w15 w16se w16cid w16 w16cex w16sdtdh w16du wp14">
   <w15:commentEx w15:paraId="3CB8D6A7" w15:done="0"/>
-  <w15:commentEx w15:paraId="53293F26" w15:done="0"/>
-  <w15:commentEx w15:paraId="01C85ED3" w15:done="0"/>
-  <w15:commentEx w15:paraId="6CE30974" w15:done="0"/>
-  <w15:commentEx w15:paraId="2F8E5999" w15:done="0"/>
+  <w15:commentEx w15:paraId="2F8E5999" w15:done="1"/>
   <w15:commentEx w15:paraId="7E682A25" w15:done="0"/>
   <w15:commentEx w15:paraId="558818F7" w15:done="0"/>
-  <w15:commentEx w15:paraId="42BE2BCB" w15:done="0"/>
+  <w15:commentEx w15:paraId="42BE2BCB" w15:done="1"/>
 </w15:commentsEx>
 </file>
 
 <file path=word/commentsIds.xml><?xml version="1.0" encoding="utf-8"?>
-<w16cid:commentsIds xmlns:wpc="http://schemas.microsoft.com/office/word/2010/wordprocessingCanvas" xmlns:cx="http://schemas.microsoft.com/office/drawing/2014/chartex" xmlns:cx1="http://schemas.microsoft.com/office/drawing/2015/9/8/chartex" xmlns:cx2="http://schemas.microsoft.com/office/drawing/2015/10/21/chartex" xmlns:cx3="http://schemas.microsoft.com/office/drawing/2016/5/9/chartex" xmlns:cx4="http://schemas.microsoft.com/office/drawing/2016/5/10/chartex" xmlns:cx5="http://schemas.microsoft.com/office/drawing/2016/5/11/chartex" xmlns:cx6="http://schemas.microsoft.com/office/drawing/2016/5/12/chartex" xmlns:cx7="http://schemas.microsoft.com/office/drawing/2016/5/13/chartex" xmlns:cx8="http://schemas.microsoft.com/office/drawing/2016/5/14/chartex" xmlns:mc="http://schemas.openxmlformats.org/markup-compatibility/2006" xmlns:aink="http://schemas.microsoft.com/office/drawing/2016/ink" xmlns:am3d="http://schemas.microsoft.com/office/drawing/2017/model3d" xmlns:o="urn:schemas-microsoft-com:office:office" xmlns:r="http://schemas.openxmlformats.org/officeDocument/2006/relationships" xmlns:m="http://schemas.openxmlformats.org/officeDocument/2006/math" xmlns:v="urn:schemas-microsoft-com:vml" xmlns:wp14="http://schemas.microsoft.com/office/word/2010/wordprocessingDrawing" xmlns:wp="http://schemas.openxmlformats.org/drawingml/2006/wordprocessingDrawing" xmlns:w10="urn:schemas-microsoft-com:office:word" xmlns:w="http://schemas.openxmlformats.org/wordprocessingml/2006/main" xmlns:w14="http://schemas.microsoft.com/office/word/2010/wordml" xmlns:w15="http://schemas.microsoft.com/office/word/2012/wordml" xmlns:w16cid="http://schemas.microsoft.com/office/word/2016/wordml/cid" xmlns:w16se="http://schemas.microsoft.com/office/word/2015/wordml/symex" xmlns:wpg="http://schemas.microsoft.com/office/word/2010/wordprocessingGroup" xmlns:wpi="http://schemas.microsoft.com/office/word/2010/wordprocessingInk" xmlns:wne="http://schemas.microsoft.com/office/word/2006/wordml" xmlns:wps="http://schemas.microsoft.com/office/word/2010/wordprocessingShape" mc:Ignorable="w14 w15 w16se w16cid wp14">
-  <w16cid:commentId w16cid:paraId="53293F26" w16cid:durableId="1D3E7CE9"/>
+<w16cid:commentsIds xmlns:wpc="http://schemas.microsoft.com/office/word/2010/wordprocessingCanvas" xmlns:cx="http://schemas.microsoft.com/office/drawing/2014/chartex" xmlns:cx1="http://schemas.microsoft.com/office/drawing/2015/9/8/chartex" xmlns:cx2="http://schemas.microsoft.com/office/drawing/2015/10/21/chartex" xmlns:cx3="http://schemas.microsoft.com/office/drawing/2016/5/9/chartex" xmlns:cx4="http://schemas.microsoft.com/office/drawing/2016/5/10/chartex" xmlns:cx5="http://schemas.microsoft.com/office/drawing/2016/5/11/chartex" xmlns:cx6="http://schemas.microsoft.com/office/drawing/2016/5/12/chartex" xmlns:cx7="http://schemas.microsoft.com/office/drawing/2016/5/13/chartex" xmlns:cx8="http://schemas.microsoft.com/office/drawing/2016/5/14/chartex" xmlns:mc="http://schemas.openxmlformats.org/markup-compatibility/2006" xmlns:aink="http://schemas.microsoft.com/office/drawing/2016/ink" xmlns:am3d="http://schemas.microsoft.com/office/drawing/2017/model3d" xmlns:o="urn:schemas-microsoft-com:office:office" xmlns:oel="http://schemas.microsoft.com/office/2019/extlst" xmlns:r="http://schemas.openxmlformats.org/officeDocument/2006/relationships" xmlns:m="http://schemas.openxmlformats.org/officeDocument/2006/math" xmlns:v="urn:schemas-microsoft-com:vml" xmlns:wp14="http://schemas.microsoft.com/office/word/2010/wordprocessingDrawing" xmlns:wp="http://schemas.openxmlformats.org/drawingml/2006/wordprocessingDrawing" xmlns:w10="urn:schemas-microsoft-com:office:word" xmlns:w="http://schemas.openxmlformats.org/wordprocessingml/2006/main" xmlns:w14="http://schemas.microsoft.com/office/word/2010/wordml" xmlns:w15="http://schemas.microsoft.com/office/word/2012/wordml" xmlns:w16cex="http://schemas.microsoft.com/office/word/2018/wordml/cex" xmlns:w16cid="http://schemas.microsoft.com/office/word/2016/wordml/cid" xmlns:w16="http://schemas.microsoft.com/office/word/2018/wordml" xmlns:w16du="http://schemas.microsoft.com/office/word/2023/wordml/word16du" xmlns:w16sdtdh="http://schemas.microsoft.com/office/word/2020/wordml/sdtdatahash" xmlns:w16se="http://schemas.microsoft.com/office/word/2015/wordml/symex" xmlns:wpg="http://schemas.microsoft.com/office/word/2010/wordprocessingGroup" xmlns:wpi="http://schemas.microsoft.com/office/word/2010/wordprocessingInk" xmlns:wne="http://schemas.microsoft.com/office/word/2006/wordml" xmlns:wps="http://schemas.microsoft.com/office/word/2010/wordprocessingShape" mc:Ignorable="w14 w15 w16se w16cid w16 w16cex w16sdtdh w16du wp14">
+  <w16cid:commentId w16cid:paraId="3CB8D6A7" w16cid:durableId="1ED91480"/>
+  <w16cid:commentId w16cid:paraId="2F8E5999" w16cid:durableId="0341914B"/>
+  <w16cid:commentId w16cid:paraId="7E682A25" w16cid:durableId="21739367"/>
+  <w16cid:commentId w16cid:paraId="558818F7" w16cid:durableId="0D416B76"/>
+  <w16cid:commentId w16cid:paraId="42BE2BCB" w16cid:durableId="6553DAC7"/>
 </w16cid:commentsIds>
 </file>
 
 <file path=word/people.xml><?xml version="1.0" encoding="utf-8"?>
-<w15:people xmlns:wpc="http://schemas.microsoft.com/office/word/2010/wordprocessingCanvas" xmlns:mo="http://schemas.microsoft.com/office/mac/office/2008/main" xmlns:mc="http://schemas.openxmlformats.org/markup-compatibility/2006" xmlns:mv="urn:schemas-microsoft-com:mac:vml" xmlns:o="urn:schemas-microsoft-com:office:office" xmlns:r="http://schemas.openxmlformats.org/officeDocument/2006/relationships" xmlns:m="http://schemas.openxmlformats.org/officeDocument/2006/math" xmlns:v="urn:schemas-microsoft-com:vml" xmlns:wp14="http://schemas.microsoft.com/office/word/2010/wordprocessingDrawing" xmlns:wp="http://schemas.openxmlformats.org/drawingml/2006/wordprocessingDrawing" xmlns:w10="urn:schemas-microsoft-com:office:word" xmlns:w="http://schemas.openxmlformats.org/wordprocessingml/2006/main" xmlns:w14="http://schemas.microsoft.com/office/word/2010/wordml" xmlns:w15="http://schemas.microsoft.com/office/word/2012/wordml" xmlns:wpg="http://schemas.microsoft.com/office/word/2010/wordprocessingGroup" xmlns:wpi="http://schemas.microsoft.com/office/word/2010/wordprocessingInk" xmlns:wne="http://schemas.microsoft.com/office/word/2006/wordml" xmlns:wps="http://schemas.microsoft.com/office/word/2010/wordprocessingShape" mc:Ignorable="w14 w15 wp14">
+<w15:people xmlns:wpc="http://schemas.microsoft.com/office/word/2010/wordprocessingCanvas" xmlns:cx="http://schemas.microsoft.com/office/drawing/2014/chartex" xmlns:cx1="http://schemas.microsoft.com/office/drawing/2015/9/8/chartex" xmlns:cx2="http://schemas.microsoft.com/office/drawing/2015/10/21/chartex" xmlns:cx3="http://schemas.microsoft.com/office/drawing/2016/5/9/chartex" xmlns:cx4="http://schemas.microsoft.com/office/drawing/2016/5/10/chartex" xmlns:cx5="http://schemas.microsoft.com/office/drawing/2016/5/11/chartex" xmlns:cx6="http://schemas.microsoft.com/office/drawing/2016/5/12/chartex" xmlns:cx7="http://schemas.microsoft.com/office/drawing/2016/5/13/chartex" xmlns:cx8="http://schemas.microsoft.com/office/drawing/2016/5/14/chartex" xmlns:mc="http://schemas.openxmlformats.org/markup-compatibility/2006" xmlns:aink="http://schemas.microsoft.com/office/drawing/2016/ink" xmlns:am3d="http://schemas.microsoft.com/office/drawing/2017/model3d" xmlns:o="urn:schemas-microsoft-com:office:office" xmlns:oel="http://schemas.microsoft.com/office/2019/extlst" xmlns:r="http://schemas.openxmlformats.org/officeDocument/2006/relationships" xmlns:m="http://schemas.openxmlformats.org/officeDocument/2006/math" xmlns:v="urn:schemas-microsoft-com:vml" xmlns:wp14="http://schemas.microsoft.com/office/word/2010/wordprocessingDrawing" xmlns:wp="http://schemas.openxmlformats.org/drawingml/2006/wordprocessingDrawing" xmlns:w10="urn:schemas-microsoft-com:office:word" xmlns:w="http://schemas.openxmlformats.org/wordprocessingml/2006/main" xmlns:w14="http://schemas.microsoft.com/office/word/2010/wordml" xmlns:w15="http://schemas.microsoft.com/office/word/2012/wordml" xmlns:w16cex="http://schemas.microsoft.com/office/word/2018/wordml/cex" xmlns:w16cid="http://schemas.microsoft.com/office/word/2016/wordml/cid" xmlns:w16="http://schemas.microsoft.com/office/word/2018/wordml" xmlns:w16du="http://schemas.microsoft.com/office/word/2023/wordml/word16du" xmlns:w16sdtdh="http://schemas.microsoft.com/office/word/2020/wordml/sdtdatahash" xmlns:w16se="http://schemas.microsoft.com/office/word/2015/wordml/symex" xmlns:wpg="http://schemas.microsoft.com/office/word/2010/wordprocessingGroup" xmlns:wpi="http://schemas.microsoft.com/office/word/2010/wordprocessingInk" xmlns:wne="http://schemas.microsoft.com/office/word/2006/wordml" xmlns:wps="http://schemas.microsoft.com/office/word/2010/wordprocessingShape" mc:Ignorable="w14 w15 w16se w16cid w16 w16cex w16sdtdh w16du wp14">
   <w15:person w15:author="Erin M. Buchanan">
     <w15:presenceInfo w15:providerId="None" w15:userId="Erin M. Buchanan"/>
-  </w15:person>
-  <w15:person w15:author="David J. Herr">
-    <w15:presenceInfo w15:providerId="None" w15:userId="David J. Herr"/>
   </w15:person>
 </w15:people>
 </file>
 
 <file path=word/styles.xml><?xml version="1.0" encoding="utf-8"?>
-<w:styles xmlns:mc="http://schemas.openxmlformats.org/markup-compatibility/2006" xmlns:r="http://schemas.openxmlformats.org/officeDocument/2006/relationships" xmlns:w="http://schemas.openxmlformats.org/wordprocessingml/2006/main" xmlns:w14="http://schemas.microsoft.com/office/word/2010/wordml" xmlns:w15="http://schemas.microsoft.com/office/word/2012/wordml" mc:Ignorable="w14 w15">
+<w:styles xmlns:mc="http://schemas.openxmlformats.org/markup-compatibility/2006" xmlns:r="http://schemas.openxmlformats.org/officeDocument/2006/relationships" xmlns:w="http://schemas.openxmlformats.org/wordprocessingml/2006/main" xmlns:w14="http://schemas.microsoft.com/office/word/2010/wordml" xmlns:w15="http://schemas.microsoft.com/office/word/2012/wordml" xmlns:w16cex="http://schemas.microsoft.com/office/word/2018/wordml/cex" xmlns:w16cid="http://schemas.microsoft.com/office/word/2016/wordml/cid" xmlns:w16="http://schemas.microsoft.com/office/word/2018/wordml" xmlns:w16du="http://schemas.microsoft.com/office/word/2023/wordml/word16du" xmlns:w16sdtdh="http://schemas.microsoft.com/office/word/2020/wordml/sdtdatahash" xmlns:w16se="http://schemas.microsoft.com/office/word/2015/wordml/symex" mc:Ignorable="w14 w15 w16se w16cid w16 w16cex w16sdtdh w16du">
   <w:docDefaults>
     <w:rPrDefault>
       <w:rPr>
@@ -2319,7 +2095,7 @@
       </w:pPr>
     </w:pPrDefault>
   </w:docDefaults>
-  <w:latentStyles w:defLockedState="0" w:defUIPriority="99" w:defSemiHidden="0" w:defUnhideWhenUsed="0" w:defQFormat="0" w:count="382">
+  <w:latentStyles w:defLockedState="0" w:defUIPriority="99" w:defSemiHidden="0" w:defUnhideWhenUsed="0" w:defQFormat="0" w:count="376">
     <w:lsdException w:name="Normal" w:uiPriority="0" w:qFormat="1"/>
     <w:lsdException w:name="heading 1" w:uiPriority="9" w:qFormat="1"/>
     <w:lsdException w:name="heading 2" w:semiHidden="1" w:uiPriority="9" w:unhideWhenUsed="1" w:qFormat="1"/>
@@ -2823,6 +2599,16 @@
       <w:szCs w:val="18"/>
     </w:rPr>
   </w:style>
+  <w:style w:type="paragraph" w:styleId="Revision">
+    <w:name w:val="Revision"/>
+    <w:hidden/>
+    <w:uiPriority w:val="99"/>
+    <w:semiHidden/>
+    <w:rsid w:val="00C77B2E"/>
+    <w:pPr>
+      <w:spacing w:after="0" w:line="240" w:lineRule="auto"/>
+    </w:pPr>
+  </w:style>
 </w:styles>
 </file>
 

</xml_diff>